<commit_message>
nmv 28 07 2022
</commit_message>
<xml_diff>
--- a/upaniShat/TU Sanskrit Corrections.docx
+++ b/upaniShat/TU Sanskrit Corrections.docx
@@ -1,6 +1,6 @@
 
 <file path=word/document.xml><?xml version="1.0" encoding="utf-8"?>
-<w:document xmlns:wpc="http://schemas.microsoft.com/office/word/2010/wordprocessingCanvas" xmlns:cx="http://schemas.microsoft.com/office/drawing/2014/chartex" xmlns:cx1="http://schemas.microsoft.com/office/drawing/2015/9/8/chartex" xmlns:cx2="http://schemas.microsoft.com/office/drawing/2015/10/21/chartex" xmlns:cx3="http://schemas.microsoft.com/office/drawing/2016/5/9/chartex" xmlns:cx4="http://schemas.microsoft.com/office/drawing/2016/5/10/chartex" xmlns:cx5="http://schemas.microsoft.com/office/drawing/2016/5/11/chartex" xmlns:cx6="http://schemas.microsoft.com/office/drawing/2016/5/12/chartex" xmlns:cx7="http://schemas.microsoft.com/office/drawing/2016/5/13/chartex" xmlns:cx8="http://schemas.microsoft.com/office/drawing/2016/5/14/chartex" xmlns:mc="http://schemas.openxmlformats.org/markup-compatibility/2006" xmlns:aink="http://schemas.microsoft.com/office/drawing/2016/ink" xmlns:am3d="http://schemas.microsoft.com/office/drawing/2017/model3d" xmlns:o="urn:schemas-microsoft-com:office:office" xmlns:r="http://schemas.openxmlformats.org/officeDocument/2006/relationships" xmlns:m="http://schemas.openxmlformats.org/officeDocument/2006/math" xmlns:v="urn:schemas-microsoft-com:vml" xmlns:wp14="http://schemas.microsoft.com/office/word/2010/wordprocessingDrawing" xmlns:wp="http://schemas.openxmlformats.org/drawingml/2006/wordprocessingDrawing" xmlns:w10="urn:schemas-microsoft-com:office:word" xmlns:w="http://schemas.openxmlformats.org/wordprocessingml/2006/main" xmlns:w14="http://schemas.microsoft.com/office/word/2010/wordml" xmlns:w15="http://schemas.microsoft.com/office/word/2012/wordml" xmlns:w16cex="http://schemas.microsoft.com/office/word/2018/wordml/cex" xmlns:w16cid="http://schemas.microsoft.com/office/word/2016/wordml/cid" xmlns:w16="http://schemas.microsoft.com/office/word/2018/wordml" xmlns:w16se="http://schemas.microsoft.com/office/word/2015/wordml/symex" xmlns:wpg="http://schemas.microsoft.com/office/word/2010/wordprocessingGroup" xmlns:wpi="http://schemas.microsoft.com/office/word/2010/wordprocessingInk" xmlns:wne="http://schemas.microsoft.com/office/word/2006/wordml" xmlns:wps="http://schemas.microsoft.com/office/word/2010/wordprocessingShape" mc:Ignorable="w14 w15 w16se w16cid w16 w16cex wp14">
+<w:document xmlns:wpc="http://schemas.microsoft.com/office/word/2010/wordprocessingCanvas" xmlns:cx="http://schemas.microsoft.com/office/drawing/2014/chartex" xmlns:cx1="http://schemas.microsoft.com/office/drawing/2015/9/8/chartex" xmlns:mc="http://schemas.openxmlformats.org/markup-compatibility/2006" xmlns:o="urn:schemas-microsoft-com:office:office" xmlns:r="http://schemas.openxmlformats.org/officeDocument/2006/relationships" xmlns:m="http://schemas.openxmlformats.org/officeDocument/2006/math" xmlns:v="urn:schemas-microsoft-com:vml" xmlns:wp14="http://schemas.microsoft.com/office/word/2010/wordprocessingDrawing" xmlns:wp="http://schemas.openxmlformats.org/drawingml/2006/wordprocessingDrawing" xmlns:w10="urn:schemas-microsoft-com:office:word" xmlns:w="http://schemas.openxmlformats.org/wordprocessingml/2006/main" xmlns:w14="http://schemas.microsoft.com/office/word/2010/wordml" xmlns:w15="http://schemas.microsoft.com/office/word/2012/wordml" xmlns:w16se="http://schemas.microsoft.com/office/word/2015/wordml/symex" xmlns:wpg="http://schemas.microsoft.com/office/word/2010/wordprocessingGroup" xmlns:wpi="http://schemas.microsoft.com/office/word/2010/wordprocessingInk" xmlns:wne="http://schemas.microsoft.com/office/word/2006/wordml" xmlns:wps="http://schemas.microsoft.com/office/word/2010/wordprocessingShape" mc:Ignorable="w14 w15 w16se wp14">
   <w:body>
     <w:p>
       <w:pPr>
@@ -127,8 +127,8 @@
     </w:p>
     <w:tbl>
       <w:tblPr>
-        <w:tblW w:w="13609" w:type="dxa"/>
-        <w:tblInd w:w="-176" w:type="dxa"/>
+        <w:tblW w:w="14679" w:type="dxa"/>
+        <w:tblInd w:w="-792" w:type="dxa"/>
         <w:tblBorders>
           <w:top w:val="single" w:sz="4" w:space="0" w:color="000000"/>
           <w:left w:val="single" w:sz="4" w:space="0" w:color="000000"/>
@@ -140,14 +140,21 @@
         <w:tblLook w:val="04A0" w:firstRow="1" w:lastRow="0" w:firstColumn="1" w:lastColumn="0" w:noHBand="0" w:noVBand="1"/>
       </w:tblPr>
       <w:tblGrid>
-        <w:gridCol w:w="3686"/>
-        <w:gridCol w:w="5103"/>
-        <w:gridCol w:w="4820"/>
+        <w:gridCol w:w="78"/>
+        <w:gridCol w:w="4224"/>
+        <w:gridCol w:w="29"/>
+        <w:gridCol w:w="5074"/>
+        <w:gridCol w:w="29"/>
+        <w:gridCol w:w="5245"/>
       </w:tblGrid>
       <w:tr>
-        <w:tc>
-          <w:tcPr>
-            <w:tcW w:w="3686" w:type="dxa"/>
+        <w:trPr>
+          <w:gridBefore w:val="1"/>
+          <w:wBefore w:w="78" w:type="dxa"/>
+        </w:trPr>
+        <w:tc>
+          <w:tcPr>
+            <w:tcW w:w="4224" w:type="dxa"/>
           </w:tcPr>
           <w:p>
             <w:pPr>
@@ -187,6 +194,7 @@
         <w:tc>
           <w:tcPr>
             <w:tcW w:w="5103" w:type="dxa"/>
+            <w:gridSpan w:val="2"/>
           </w:tcPr>
           <w:p>
             <w:pPr>
@@ -208,7 +216,8 @@
         </w:tc>
         <w:tc>
           <w:tcPr>
-            <w:tcW w:w="4820" w:type="dxa"/>
+            <w:tcW w:w="5274" w:type="dxa"/>
+            <w:gridSpan w:val="2"/>
           </w:tcPr>
           <w:p>
             <w:pPr>
@@ -249,9 +258,13 @@
         </w:tc>
       </w:tr>
       <w:tr>
-        <w:tc>
-          <w:tcPr>
-            <w:tcW w:w="3686" w:type="dxa"/>
+        <w:trPr>
+          <w:gridBefore w:val="1"/>
+          <w:wBefore w:w="78" w:type="dxa"/>
+        </w:trPr>
+        <w:tc>
+          <w:tcPr>
+            <w:tcW w:w="4224" w:type="dxa"/>
             <w:tcBorders>
               <w:top w:val="single" w:sz="4" w:space="0" w:color="000000"/>
               <w:left w:val="single" w:sz="4" w:space="0" w:color="000000"/>
@@ -345,6 +358,7 @@
         <w:tc>
           <w:tcPr>
             <w:tcW w:w="5103" w:type="dxa"/>
+            <w:gridSpan w:val="2"/>
             <w:tcBorders>
               <w:top w:val="single" w:sz="4" w:space="0" w:color="000000"/>
               <w:left w:val="single" w:sz="4" w:space="0" w:color="000000"/>
@@ -428,7 +442,8 @@
         </w:tc>
         <w:tc>
           <w:tcPr>
-            <w:tcW w:w="4820" w:type="dxa"/>
+            <w:tcW w:w="5274" w:type="dxa"/>
+            <w:gridSpan w:val="2"/>
             <w:tcBorders>
               <w:top w:val="single" w:sz="4" w:space="0" w:color="000000"/>
               <w:left w:val="single" w:sz="4" w:space="0" w:color="000000"/>
@@ -457,11 +472,12 @@
       </w:tr>
       <w:tr>
         <w:trPr>
-          <w:trHeight w:val="877"/>
+          <w:trHeight w:val="1041"/>
         </w:trPr>
         <w:tc>
           <w:tcPr>
-            <w:tcW w:w="3686" w:type="dxa"/>
+            <w:tcW w:w="4331" w:type="dxa"/>
+            <w:gridSpan w:val="3"/>
             <w:tcBorders>
               <w:top w:val="single" w:sz="4" w:space="0" w:color="000000"/>
               <w:left w:val="single" w:sz="4" w:space="0" w:color="000000"/>
@@ -473,106 +489,102 @@
             <w:pPr>
               <w:spacing w:before="0" w:line="240" w:lineRule="auto"/>
               <w:rPr>
-                <w:sz w:val="28"/>
-                <w:szCs w:val="28"/>
-              </w:rPr>
-            </w:pPr>
-            <w:r>
-              <w:rPr>
-                <w:sz w:val="28"/>
-                <w:szCs w:val="28"/>
-              </w:rPr>
-              <w:t>Tri Naachiketam</w:t>
-            </w:r>
-          </w:p>
-          <w:p>
-            <w:pPr>
-              <w:spacing w:before="0" w:line="240" w:lineRule="auto"/>
-              <w:rPr>
-                <w:sz w:val="28"/>
-                <w:szCs w:val="28"/>
-              </w:rPr>
-            </w:pPr>
-            <w:r>
-              <w:rPr>
-                <w:sz w:val="28"/>
-                <w:szCs w:val="28"/>
-              </w:rPr>
-              <w:t>T.B.3.11.</w:t>
-            </w:r>
-            <w:r>
-              <w:rPr>
-                <w:sz w:val="28"/>
-                <w:szCs w:val="28"/>
-              </w:rPr>
-              <w:t>9</w:t>
-            </w:r>
-            <w:r>
-              <w:rPr>
-                <w:sz w:val="28"/>
-                <w:szCs w:val="28"/>
-              </w:rPr>
-              <w:t>.</w:t>
-            </w:r>
-            <w:r>
-              <w:rPr>
-                <w:sz w:val="28"/>
-                <w:szCs w:val="28"/>
-              </w:rPr>
-              <w:t>8</w:t>
-            </w:r>
-          </w:p>
-          <w:p>
-            <w:pPr>
-              <w:spacing w:before="0" w:line="240" w:lineRule="auto"/>
-              <w:jc w:val="both"/>
-              <w:rPr>
-                <w:sz w:val="28"/>
-                <w:szCs w:val="28"/>
-              </w:rPr>
-            </w:pPr>
-            <w:r>
-              <w:rPr>
-                <w:sz w:val="28"/>
-                <w:szCs w:val="28"/>
-              </w:rPr>
-              <w:t xml:space="preserve">Line No. </w:t>
-            </w:r>
-            <w:r>
-              <w:rPr>
-                <w:sz w:val="28"/>
-                <w:szCs w:val="28"/>
-              </w:rPr>
-              <w:t>1</w:t>
-            </w:r>
-          </w:p>
-          <w:p>
-            <w:pPr>
-              <w:spacing w:before="0" w:line="240" w:lineRule="auto"/>
-              <w:rPr>
-                <w:sz w:val="28"/>
-                <w:szCs w:val="28"/>
-              </w:rPr>
-            </w:pPr>
-            <w:r>
-              <w:rPr>
-                <w:sz w:val="28"/>
-                <w:szCs w:val="28"/>
-              </w:rPr>
-              <w:t xml:space="preserve">Dasini No. </w:t>
-            </w:r>
-            <w:r>
-              <w:rPr>
-                <w:sz w:val="28"/>
-                <w:szCs w:val="28"/>
-              </w:rPr>
-              <w:t>57</w:t>
+                <w:b/>
+                <w:color w:val="FF0000"/>
+                <w:sz w:val="28"/>
+                <w:szCs w:val="28"/>
+              </w:rPr>
+            </w:pPr>
+            <w:r>
+              <w:rPr>
+                <w:b/>
+                <w:color w:val="FF0000"/>
+                <w:sz w:val="28"/>
+                <w:szCs w:val="28"/>
+              </w:rPr>
+              <w:t>4.14</w:t>
+            </w:r>
+            <w:r>
+              <w:rPr>
+                <w:b/>
+                <w:color w:val="FF0000"/>
+                <w:sz w:val="28"/>
+                <w:szCs w:val="28"/>
+              </w:rPr>
+              <w:t xml:space="preserve"> – </w:t>
+            </w:r>
+            <w:r>
+              <w:rPr>
+                <w:b/>
+                <w:color w:val="FF0000"/>
+                <w:sz w:val="28"/>
+                <w:szCs w:val="28"/>
+              </w:rPr>
+              <w:t>naaraayaNa suktam</w:t>
+            </w:r>
+          </w:p>
+          <w:p>
+            <w:pPr>
+              <w:spacing w:before="0" w:line="240" w:lineRule="auto"/>
+              <w:rPr>
+                <w:b/>
+                <w:color w:val="FF0000"/>
+                <w:sz w:val="28"/>
+                <w:szCs w:val="28"/>
+              </w:rPr>
+            </w:pPr>
+            <w:r>
+              <w:rPr>
+                <w:b/>
+                <w:color w:val="FF0000"/>
+                <w:sz w:val="28"/>
+                <w:szCs w:val="28"/>
+              </w:rPr>
+              <w:t>Statement</w:t>
+            </w:r>
+            <w:r>
+              <w:rPr>
+                <w:b/>
+                <w:color w:val="FF0000"/>
+                <w:sz w:val="28"/>
+                <w:szCs w:val="28"/>
+              </w:rPr>
+              <w:t xml:space="preserve"> No. 1</w:t>
+            </w:r>
+          </w:p>
+          <w:p>
+            <w:pPr>
+              <w:spacing w:before="0" w:line="240" w:lineRule="auto"/>
+              <w:rPr>
+                <w:b/>
+                <w:sz w:val="28"/>
+                <w:szCs w:val="28"/>
+              </w:rPr>
+            </w:pPr>
+            <w:r>
+              <w:rPr>
+                <w:b/>
+                <w:color w:val="FF0000"/>
+                <w:sz w:val="28"/>
+                <w:szCs w:val="28"/>
+              </w:rPr>
+              <w:t xml:space="preserve">Para No. </w:t>
+            </w:r>
+            <w:r>
+              <w:rPr>
+                <w:b/>
+                <w:color w:val="FF0000"/>
+                <w:sz w:val="28"/>
+                <w:szCs w:val="28"/>
+              </w:rPr>
+              <w:t>13.10</w:t>
             </w:r>
           </w:p>
         </w:tc>
         <w:tc>
           <w:tcPr>
             <w:tcW w:w="5103" w:type="dxa"/>
+            <w:gridSpan w:val="2"/>
             <w:tcBorders>
               <w:top w:val="single" w:sz="4" w:space="0" w:color="000000"/>
               <w:left w:val="single" w:sz="4" w:space="0" w:color="000000"/>
@@ -582,119 +594,87 @@
           </w:tcPr>
           <w:p>
             <w:pPr>
-              <w:spacing w:before="0" w:line="240" w:lineRule="auto"/>
-              <w:rPr>
-                <w:rFonts w:ascii="BRH Devanagari Extra" w:hAnsi="BRH Devanagari Extra" w:cs="BRH Devanagari Extra"/>
-                <w:sz w:val="40"/>
-                <w:szCs w:val="44"/>
-                <w:lang w:eastAsia="en-IN" w:bidi="ml-IN"/>
-              </w:rPr>
-            </w:pPr>
-            <w:r>
-              <w:rPr>
-                <w:rFonts w:ascii="BRH Devanagari Extra" w:hAnsi="BRH Devanagari Extra" w:cs="BRH Devanagari Extra"/>
-                <w:sz w:val="40"/>
-                <w:szCs w:val="44"/>
-                <w:lang w:eastAsia="en-IN" w:bidi="ml-IN"/>
-              </w:rPr>
-              <w:t>iÉå</w:t>
-            </w:r>
-            <w:r>
-              <w:rPr>
-                <w:rFonts w:ascii="BRH Malayalam Extra" w:hAnsi="BRH Malayalam Extra" w:cs="BRH Devanagari Extra"/>
-                <w:sz w:val="32"/>
-                <w:szCs w:val="44"/>
-                <w:lang w:eastAsia="en-IN" w:bidi="ml-IN"/>
-              </w:rPr>
-              <w:t>–</w:t>
-            </w:r>
-            <w:r>
-              <w:rPr>
-                <w:rFonts w:ascii="BRH Devanagari Extra" w:hAnsi="BRH Devanagari Extra" w:cs="BRH Devanagari Extra"/>
-                <w:sz w:val="40"/>
-                <w:szCs w:val="44"/>
-                <w:lang w:eastAsia="en-IN" w:bidi="ml-IN"/>
-              </w:rPr>
-              <w:t>eÉ</w:t>
-            </w:r>
-            <w:r>
-              <w:rPr>
-                <w:rFonts w:ascii="BRH Malayalam Extra" w:hAnsi="BRH Malayalam Extra" w:cs="BRH Devanagari Extra"/>
-                <w:sz w:val="32"/>
-                <w:szCs w:val="44"/>
-                <w:lang w:eastAsia="en-IN" w:bidi="ml-IN"/>
-              </w:rPr>
-              <w:t>–</w:t>
-            </w:r>
-            <w:r>
-              <w:rPr>
-                <w:rFonts w:ascii="BRH Devanagari Extra" w:hAnsi="BRH Devanagari Extra" w:cs="BRH Devanagari Extra"/>
-                <w:sz w:val="40"/>
-                <w:szCs w:val="44"/>
+              <w:widowControl w:val="0"/>
+              <w:autoSpaceDE w:val="0"/>
+              <w:autoSpaceDN w:val="0"/>
+              <w:adjustRightInd w:val="0"/>
+              <w:spacing w:line="240" w:lineRule="auto"/>
+              <w:rPr>
+                <w:rFonts w:ascii="BRH Malayalam Extra" w:hAnsi="BRH Malayalam Extra" w:cs="BRH Malayalam Extra"/>
+                <w:color w:val="000000"/>
+                <w:sz w:val="40"/>
+                <w:szCs w:val="40"/>
+              </w:rPr>
+            </w:pPr>
+            <w:r>
+              <w:rPr>
+                <w:rFonts w:ascii="BRH Devanagari Extra" w:hAnsi="BRH Devanagari Extra" w:cs="BRH Devanagari Extra"/>
+                <w:sz w:val="40"/>
+                <w:szCs w:val="32"/>
+                <w:lang w:val="en-IN" w:eastAsia="en-IN"/>
+              </w:rPr>
+              <w:t>Så</w:t>
+            </w:r>
+            <w:r>
+              <w:rPr>
+                <w:rFonts w:ascii="BRH Malayalam Extra" w:hAnsi="BRH Malayalam Extra" w:cs="BRH Devanagari Extra"/>
+                <w:sz w:val="32"/>
+                <w:szCs w:val="32"/>
+                <w:lang w:val="en-IN" w:eastAsia="en-IN"/>
+              </w:rPr>
+              <w:t>–</w:t>
+            </w:r>
+            <w:r>
+              <w:rPr>
+                <w:rFonts w:ascii="BRH Devanagari Extra" w:hAnsi="BRH Devanagari Extra" w:cs="BRH Devanagari Extra"/>
+                <w:sz w:val="40"/>
+                <w:szCs w:val="32"/>
+                <w:lang w:val="en-IN" w:eastAsia="en-IN"/>
+              </w:rPr>
+              <w:t>WûqÉÉmÉÉþSiÉsÉ</w:t>
+            </w:r>
+            <w:r>
+              <w:rPr>
+                <w:rFonts w:ascii="BRH Malayalam Extra" w:hAnsi="BRH Malayalam Extra" w:cs="BRH Devanagari Extra"/>
+                <w:sz w:val="32"/>
+                <w:szCs w:val="32"/>
+                <w:lang w:val="en-IN" w:eastAsia="en-IN"/>
+              </w:rPr>
+              <w:t>–</w:t>
+            </w:r>
+            <w:r>
+              <w:rPr>
+                <w:rFonts w:ascii="BRH Devanagari Extra" w:hAnsi="BRH Devanagari Extra" w:cs="BRH Devanagari Extra"/>
+                <w:sz w:val="40"/>
+                <w:szCs w:val="32"/>
+                <w:lang w:val="en-IN" w:eastAsia="en-IN"/>
+              </w:rPr>
+              <w:t xml:space="preserve"> qÉxiÉþ</w:t>
+            </w:r>
+            <w:r>
+              <w:rPr>
+                <w:rFonts w:ascii="BRH Devanagari Extra" w:hAnsi="BRH Devanagari Extra" w:cs="BRH Devanagari Extra"/>
+                <w:sz w:val="40"/>
+                <w:szCs w:val="32"/>
                 <w:highlight w:val="yellow"/>
-                <w:lang w:eastAsia="en-IN" w:bidi="ml-IN"/>
-              </w:rPr>
-              <w:t>xuÉÏ</w:t>
-            </w:r>
-            <w:r>
-              <w:rPr>
-                <w:rFonts w:ascii="BRH Malayalam Extra" w:hAnsi="BRH Malayalam Extra" w:cs="BRH Devanagari Extra"/>
-                <w:sz w:val="32"/>
-                <w:szCs w:val="44"/>
-                <w:lang w:eastAsia="en-IN" w:bidi="ml-IN"/>
-              </w:rPr>
-              <w:t>–</w:t>
-            </w:r>
-            <w:r>
-              <w:rPr>
-                <w:rFonts w:ascii="BRH Devanagari Extra" w:hAnsi="BRH Devanagari Extra" w:cs="BRH Devanagari Extra"/>
-                <w:sz w:val="40"/>
-                <w:szCs w:val="44"/>
-                <w:lang w:eastAsia="en-IN" w:bidi="ml-IN"/>
-              </w:rPr>
-              <w:t xml:space="preserve"> rÉþzÉ</w:t>
-            </w:r>
-            <w:r>
-              <w:rPr>
-                <w:rFonts w:ascii="BRH Malayalam Extra" w:hAnsi="BRH Malayalam Extra" w:cs="BRH Devanagari Extra"/>
-                <w:sz w:val="32"/>
-                <w:szCs w:val="44"/>
-                <w:lang w:eastAsia="en-IN" w:bidi="ml-IN"/>
-              </w:rPr>
-              <w:t>–</w:t>
-            </w:r>
-            <w:r>
-              <w:rPr>
-                <w:rFonts w:ascii="BRH Devanagari Extra" w:hAnsi="BRH Devanagari Extra" w:cs="BRH Devanagari Extra"/>
-                <w:sz w:val="40"/>
-                <w:szCs w:val="44"/>
-                <w:lang w:eastAsia="en-IN" w:bidi="ml-IN"/>
-              </w:rPr>
-              <w:t>xuÉÏ oÉëþ¼uÉcÉï</w:t>
-            </w:r>
-            <w:r>
-              <w:rPr>
-                <w:rFonts w:ascii="BRH Malayalam Extra" w:hAnsi="BRH Malayalam Extra" w:cs="BRH Devanagari Extra"/>
-                <w:sz w:val="32"/>
-                <w:szCs w:val="44"/>
-                <w:lang w:eastAsia="en-IN" w:bidi="ml-IN"/>
-              </w:rPr>
-              <w:t>–</w:t>
-            </w:r>
-            <w:r>
-              <w:rPr>
-                <w:rFonts w:ascii="BRH Devanagari Extra" w:hAnsi="BRH Devanagari Extra" w:cs="BRH Devanagari Extra"/>
-                <w:sz w:val="40"/>
-                <w:szCs w:val="44"/>
-                <w:lang w:eastAsia="en-IN" w:bidi="ml-IN"/>
-              </w:rPr>
-              <w:t>xÉÏ</w:t>
-            </w:r>
-          </w:p>
-        </w:tc>
-        <w:tc>
-          <w:tcPr>
-            <w:tcW w:w="4820" w:type="dxa"/>
+                <w:lang w:val="en-IN" w:eastAsia="en-IN"/>
+              </w:rPr>
+              <w:t>MüÈ</w:t>
+            </w:r>
+            <w:r>
+              <w:rPr>
+                <w:rFonts w:ascii="BRH Devanagari Extra" w:hAnsi="BRH Devanagari Extra" w:cs="BRH Devanagari Extra"/>
+                <w:sz w:val="40"/>
+                <w:szCs w:val="32"/>
+                <w:lang w:val="en-IN" w:eastAsia="en-IN"/>
+              </w:rPr>
+              <w:t xml:space="preserve"> |</w:t>
+            </w:r>
+          </w:p>
+        </w:tc>
+        <w:tc>
+          <w:tcPr>
+            <w:tcW w:w="5245" w:type="dxa"/>
             <w:tcBorders>
               <w:top w:val="single" w:sz="4" w:space="0" w:color="000000"/>
               <w:left w:val="single" w:sz="4" w:space="0" w:color="000000"/>
@@ -704,112 +684,103 @@
           </w:tcPr>
           <w:p>
             <w:pPr>
-              <w:spacing w:before="0" w:line="240" w:lineRule="auto"/>
-              <w:rPr>
-                <w:rFonts w:ascii="BRH Devanagari Extra" w:hAnsi="BRH Devanagari Extra" w:cs="BRH Devanagari Extra"/>
-                <w:sz w:val="40"/>
-                <w:szCs w:val="44"/>
-                <w:lang w:eastAsia="en-IN" w:bidi="ml-IN"/>
-              </w:rPr>
-            </w:pPr>
-            <w:r>
-              <w:rPr>
-                <w:rFonts w:ascii="BRH Devanagari Extra" w:hAnsi="BRH Devanagari Extra" w:cs="BRH Devanagari Extra"/>
-                <w:sz w:val="40"/>
-                <w:szCs w:val="44"/>
-                <w:lang w:eastAsia="en-IN" w:bidi="ml-IN"/>
-              </w:rPr>
-              <w:t>iÉå</w:t>
-            </w:r>
-            <w:r>
-              <w:rPr>
-                <w:rFonts w:ascii="BRH Malayalam Extra" w:hAnsi="BRH Malayalam Extra" w:cs="BRH Devanagari Extra"/>
-                <w:sz w:val="32"/>
-                <w:szCs w:val="44"/>
-                <w:lang w:eastAsia="en-IN" w:bidi="ml-IN"/>
-              </w:rPr>
-              <w:t>–</w:t>
-            </w:r>
-            <w:r>
-              <w:rPr>
-                <w:rFonts w:ascii="BRH Devanagari Extra" w:hAnsi="BRH Devanagari Extra" w:cs="BRH Devanagari Extra"/>
-                <w:sz w:val="40"/>
-                <w:szCs w:val="44"/>
-                <w:lang w:eastAsia="en-IN" w:bidi="ml-IN"/>
-              </w:rPr>
-              <w:t>eÉ</w:t>
-            </w:r>
-            <w:r>
-              <w:rPr>
-                <w:rFonts w:ascii="BRH Malayalam Extra" w:hAnsi="BRH Malayalam Extra" w:cs="BRH Devanagari Extra"/>
-                <w:sz w:val="32"/>
-                <w:szCs w:val="44"/>
-                <w:lang w:eastAsia="en-IN" w:bidi="ml-IN"/>
-              </w:rPr>
-              <w:t>–</w:t>
-            </w:r>
-            <w:r>
-              <w:rPr>
-                <w:rFonts w:ascii="BRH Devanagari Extra" w:hAnsi="BRH Devanagari Extra" w:cs="BRH Devanagari Extra"/>
-                <w:sz w:val="40"/>
-                <w:szCs w:val="44"/>
+              <w:autoSpaceDE w:val="0"/>
+              <w:autoSpaceDN w:val="0"/>
+              <w:adjustRightInd w:val="0"/>
+              <w:spacing w:before="0" w:line="240" w:lineRule="auto"/>
+              <w:rPr>
+                <w:rFonts w:ascii="BRH Malayalam Extra" w:hAnsi="BRH Malayalam Extra" w:cs="BRH Malayalam Extra"/>
+                <w:color w:val="000000"/>
+                <w:sz w:val="40"/>
+                <w:szCs w:val="40"/>
+              </w:rPr>
+            </w:pPr>
+            <w:r>
+              <w:rPr>
+                <w:rFonts w:ascii="BRH Devanagari Extra" w:hAnsi="BRH Devanagari Extra" w:cs="BRH Devanagari Extra"/>
+                <w:sz w:val="40"/>
+                <w:szCs w:val="32"/>
+                <w:lang w:val="en-IN" w:eastAsia="en-IN"/>
+              </w:rPr>
+              <w:t>Så</w:t>
+            </w:r>
+            <w:r>
+              <w:rPr>
+                <w:rFonts w:ascii="BRH Malayalam Extra" w:hAnsi="BRH Malayalam Extra" w:cs="BRH Devanagari Extra"/>
+                <w:sz w:val="32"/>
+                <w:szCs w:val="32"/>
+                <w:lang w:val="en-IN" w:eastAsia="en-IN"/>
+              </w:rPr>
+              <w:t>–</w:t>
+            </w:r>
+            <w:r>
+              <w:rPr>
+                <w:rFonts w:ascii="BRH Devanagari Extra" w:hAnsi="BRH Devanagari Extra" w:cs="BRH Devanagari Extra"/>
+                <w:sz w:val="40"/>
+                <w:szCs w:val="32"/>
+                <w:lang w:val="en-IN" w:eastAsia="en-IN"/>
+              </w:rPr>
+              <w:t>WûqÉÉmÉÉþSiÉsÉ</w:t>
+            </w:r>
+            <w:r>
+              <w:rPr>
+                <w:rFonts w:ascii="BRH Malayalam Extra" w:hAnsi="BRH Malayalam Extra" w:cs="BRH Devanagari Extra"/>
+                <w:sz w:val="32"/>
+                <w:szCs w:val="32"/>
+                <w:lang w:val="en-IN" w:eastAsia="en-IN"/>
+              </w:rPr>
+              <w:t>–</w:t>
+            </w:r>
+            <w:r>
+              <w:rPr>
+                <w:rFonts w:ascii="BRH Devanagari Extra" w:hAnsi="BRH Devanagari Extra" w:cs="BRH Devanagari Extra"/>
+                <w:sz w:val="40"/>
+                <w:szCs w:val="32"/>
+                <w:lang w:val="en-IN" w:eastAsia="en-IN"/>
+              </w:rPr>
+              <w:t xml:space="preserve"> qÉxiÉþ</w:t>
+            </w:r>
+            <w:r>
+              <w:rPr>
+                <w:rFonts w:ascii="BRH Devanagari" w:hAnsi="BRH Devanagari" w:cs="BRH Devanagari"/>
+                <w:color w:val="000000"/>
+                <w:sz w:val="40"/>
+                <w:szCs w:val="40"/>
                 <w:highlight w:val="green"/>
-                <w:lang w:eastAsia="en-IN" w:bidi="ml-IN"/>
-              </w:rPr>
-              <w:t>xuÉÏ</w:t>
-            </w:r>
-            <w:r>
-              <w:rPr>
-                <w:rFonts w:ascii="BRH Devanagari Extra" w:hAnsi="BRH Devanagari Extra" w:cs="BRH Devanagari Extra"/>
-                <w:sz w:val="40"/>
-                <w:szCs w:val="44"/>
-                <w:lang w:eastAsia="en-IN" w:bidi="ml-IN"/>
-              </w:rPr>
-              <w:t xml:space="preserve"> rÉþzÉ</w:t>
-            </w:r>
-            <w:r>
-              <w:rPr>
-                <w:rFonts w:ascii="BRH Malayalam Extra" w:hAnsi="BRH Malayalam Extra" w:cs="BRH Devanagari Extra"/>
-                <w:sz w:val="32"/>
-                <w:szCs w:val="44"/>
-                <w:lang w:eastAsia="en-IN" w:bidi="ml-IN"/>
-              </w:rPr>
-              <w:t>–</w:t>
-            </w:r>
-            <w:r>
-              <w:rPr>
-                <w:rFonts w:ascii="BRH Devanagari Extra" w:hAnsi="BRH Devanagari Extra" w:cs="BRH Devanagari Extra"/>
-                <w:sz w:val="40"/>
-                <w:szCs w:val="44"/>
-                <w:lang w:eastAsia="en-IN" w:bidi="ml-IN"/>
-              </w:rPr>
-              <w:t>xuÉÏ oÉëþ¼uÉcÉï</w:t>
-            </w:r>
-            <w:r>
-              <w:rPr>
-                <w:rFonts w:ascii="BRH Malayalam Extra" w:hAnsi="BRH Malayalam Extra" w:cs="BRH Devanagari Extra"/>
-                <w:sz w:val="32"/>
-                <w:szCs w:val="44"/>
-                <w:lang w:eastAsia="en-IN" w:bidi="ml-IN"/>
-              </w:rPr>
-              <w:t>–</w:t>
-            </w:r>
-            <w:r>
-              <w:rPr>
-                <w:rFonts w:ascii="BRH Devanagari Extra" w:hAnsi="BRH Devanagari Extra" w:cs="BRH Devanagari Extra"/>
-                <w:sz w:val="40"/>
-                <w:szCs w:val="44"/>
-                <w:lang w:eastAsia="en-IN" w:bidi="ml-IN"/>
-              </w:rPr>
-              <w:t>xÉÏ</w:t>
+                <w:lang w:val="en-IN" w:eastAsia="en-IN"/>
+              </w:rPr>
+              <w:t>aÉ</w:t>
+            </w:r>
+            <w:r>
+              <w:rPr>
+                <w:rFonts w:ascii="BRH Devanagari Extra" w:hAnsi="BRH Devanagari Extra" w:cs="BRH Devanagari Extra"/>
+                <w:sz w:val="40"/>
+                <w:szCs w:val="32"/>
+                <w:highlight w:val="green"/>
+                <w:lang w:val="en-IN" w:eastAsia="en-IN"/>
+              </w:rPr>
+              <w:t>È</w:t>
+            </w:r>
+            <w:r>
+              <w:rPr>
+                <w:rFonts w:ascii="BRH Devanagari Extra" w:hAnsi="BRH Devanagari Extra" w:cs="BRH Devanagari Extra"/>
+                <w:sz w:val="40"/>
+                <w:szCs w:val="32"/>
+                <w:lang w:val="en-IN" w:eastAsia="en-IN"/>
+              </w:rPr>
+              <w:t xml:space="preserve"> |</w:t>
             </w:r>
           </w:p>
         </w:tc>
       </w:tr>
       <w:tr>
-        <w:tc>
-          <w:tcPr>
-            <w:tcW w:w="3686" w:type="dxa"/>
+        <w:trPr>
+          <w:trHeight w:val="1041"/>
+        </w:trPr>
+        <w:tc>
+          <w:tcPr>
+            <w:tcW w:w="4331" w:type="dxa"/>
+            <w:gridSpan w:val="3"/>
             <w:tcBorders>
               <w:top w:val="single" w:sz="4" w:space="0" w:color="000000"/>
               <w:left w:val="single" w:sz="4" w:space="0" w:color="000000"/>
@@ -821,71 +792,93 @@
             <w:pPr>
               <w:spacing w:before="0" w:line="240" w:lineRule="auto"/>
               <w:rPr>
-                <w:sz w:val="28"/>
-                <w:szCs w:val="28"/>
-              </w:rPr>
-            </w:pPr>
-            <w:r>
-              <w:rPr>
-                <w:sz w:val="28"/>
-                <w:szCs w:val="28"/>
-              </w:rPr>
-              <w:t>Tri Naachiketam</w:t>
-            </w:r>
-          </w:p>
-          <w:p>
-            <w:pPr>
-              <w:spacing w:before="0" w:line="240" w:lineRule="auto"/>
-              <w:rPr>
-                <w:sz w:val="28"/>
-                <w:szCs w:val="28"/>
-              </w:rPr>
-            </w:pPr>
-            <w:r>
-              <w:rPr>
-                <w:sz w:val="28"/>
-                <w:szCs w:val="28"/>
-              </w:rPr>
-              <w:t>T.B.3.11.10.4</w:t>
-            </w:r>
-          </w:p>
-          <w:p>
-            <w:pPr>
-              <w:spacing w:before="0" w:line="240" w:lineRule="auto"/>
-              <w:jc w:val="both"/>
-              <w:rPr>
-                <w:sz w:val="28"/>
-                <w:szCs w:val="28"/>
-              </w:rPr>
-            </w:pPr>
-            <w:r>
-              <w:rPr>
-                <w:sz w:val="28"/>
-                <w:szCs w:val="28"/>
-              </w:rPr>
-              <w:t>Line No. 6</w:t>
-            </w:r>
-          </w:p>
-          <w:p>
-            <w:pPr>
-              <w:spacing w:before="0" w:line="240" w:lineRule="auto"/>
-              <w:rPr>
-                <w:sz w:val="28"/>
-                <w:szCs w:val="28"/>
-              </w:rPr>
-            </w:pPr>
-            <w:r>
-              <w:rPr>
-                <w:sz w:val="28"/>
-                <w:szCs w:val="28"/>
-              </w:rPr>
-              <w:t>Dasini No. 62</w:t>
+                <w:b/>
+                <w:color w:val="FF0000"/>
+                <w:sz w:val="28"/>
+                <w:szCs w:val="28"/>
+              </w:rPr>
+            </w:pPr>
+            <w:r>
+              <w:rPr>
+                <w:b/>
+                <w:color w:val="FF0000"/>
+                <w:sz w:val="28"/>
+                <w:szCs w:val="28"/>
+              </w:rPr>
+              <w:t>4.33</w:t>
+            </w:r>
+            <w:r>
+              <w:rPr>
+                <w:b/>
+                <w:color w:val="FF0000"/>
+                <w:sz w:val="28"/>
+                <w:szCs w:val="28"/>
+              </w:rPr>
+              <w:t xml:space="preserve"> – </w:t>
+            </w:r>
+            <w:r>
+              <w:rPr>
+                <w:b/>
+                <w:color w:val="FF0000"/>
+                <w:sz w:val="28"/>
+                <w:szCs w:val="28"/>
+              </w:rPr>
+              <w:t xml:space="preserve"> trisuparNa mantraha</w:t>
+            </w:r>
+          </w:p>
+          <w:p>
+            <w:pPr>
+              <w:spacing w:before="0" w:line="240" w:lineRule="auto"/>
+              <w:rPr>
+                <w:b/>
+                <w:color w:val="FF0000"/>
+                <w:sz w:val="28"/>
+                <w:szCs w:val="28"/>
+              </w:rPr>
+            </w:pPr>
+            <w:r>
+              <w:rPr>
+                <w:b/>
+                <w:color w:val="FF0000"/>
+                <w:sz w:val="28"/>
+                <w:szCs w:val="28"/>
+              </w:rPr>
+              <w:t>Statement No. 5</w:t>
+            </w:r>
+          </w:p>
+          <w:p>
+            <w:pPr>
+              <w:spacing w:before="0" w:line="240" w:lineRule="auto"/>
+              <w:rPr>
+                <w:b/>
+                <w:sz w:val="28"/>
+                <w:szCs w:val="28"/>
+              </w:rPr>
+            </w:pPr>
+            <w:r>
+              <w:rPr>
+                <w:b/>
+                <w:color w:val="FF0000"/>
+                <w:sz w:val="28"/>
+                <w:szCs w:val="28"/>
+              </w:rPr>
+              <w:t xml:space="preserve">Para No. </w:t>
+            </w:r>
+            <w:r>
+              <w:rPr>
+                <w:b/>
+                <w:color w:val="FF0000"/>
+                <w:sz w:val="28"/>
+                <w:szCs w:val="28"/>
+              </w:rPr>
+              <w:t>38.1</w:t>
             </w:r>
           </w:p>
         </w:tc>
         <w:tc>
           <w:tcPr>
             <w:tcW w:w="5103" w:type="dxa"/>
+            <w:gridSpan w:val="2"/>
             <w:tcBorders>
               <w:top w:val="single" w:sz="4" w:space="0" w:color="000000"/>
               <w:left w:val="single" w:sz="4" w:space="0" w:color="000000"/>
@@ -895,81 +888,69 @@
           </w:tcPr>
           <w:p>
             <w:pPr>
-              <w:spacing w:before="0" w:line="240" w:lineRule="auto"/>
-              <w:rPr>
-                <w:b/>
-                <w:bCs/>
-              </w:rPr>
-            </w:pPr>
-            <w:r>
-              <w:rPr>
-                <w:rFonts w:ascii="BRH Devanagari Extra" w:hAnsi="BRH Devanagari Extra" w:cs="BRH Devanagari Extra"/>
-                <w:sz w:val="40"/>
-                <w:szCs w:val="44"/>
-                <w:lang w:eastAsia="en-IN" w:bidi="ml-IN"/>
-              </w:rPr>
-              <w:t>xuÉ</w:t>
-            </w:r>
-            <w:r>
-              <w:rPr>
-                <w:rFonts w:ascii="BRH Malayalam Extra" w:hAnsi="BRH Malayalam Extra" w:cs="BRH Devanagari Extra"/>
-                <w:sz w:val="32"/>
-                <w:szCs w:val="44"/>
-                <w:lang w:eastAsia="en-IN" w:bidi="ml-IN"/>
-              </w:rPr>
-              <w:t>–</w:t>
-            </w:r>
-            <w:r>
-              <w:rPr>
-                <w:rFonts w:ascii="BRH Devanagari Extra" w:hAnsi="BRH Devanagari Extra" w:cs="BRH Devanagari Extra"/>
-                <w:sz w:val="40"/>
-                <w:szCs w:val="44"/>
-                <w:lang w:eastAsia="en-IN" w:bidi="ml-IN"/>
-              </w:rPr>
-              <w:t>aÉïÇ ÆsÉÉå</w:t>
-            </w:r>
-            <w:r>
-              <w:rPr>
-                <w:rFonts w:ascii="BRH Malayalam Extra" w:hAnsi="BRH Malayalam Extra" w:cs="BRH Devanagari Extra"/>
-                <w:sz w:val="32"/>
-                <w:szCs w:val="44"/>
-                <w:lang w:eastAsia="en-IN" w:bidi="ml-IN"/>
-              </w:rPr>
-              <w:t>–</w:t>
-            </w:r>
-            <w:r>
-              <w:rPr>
-                <w:rFonts w:ascii="BRH Devanagari Extra" w:hAnsi="BRH Devanagari Extra" w:cs="BRH Devanagari Extra"/>
-                <w:sz w:val="40"/>
-                <w:szCs w:val="44"/>
-                <w:lang w:eastAsia="en-IN" w:bidi="ml-IN"/>
-              </w:rPr>
-              <w:t>Mü-qÉå</w:t>
-            </w:r>
-            <w:r>
-              <w:rPr>
-                <w:rFonts w:ascii="BRH Devanagari Extra" w:hAnsi="BRH Devanagari Extra" w:cs="BRH Devanagari Extra"/>
-                <w:sz w:val="40"/>
-                <w:szCs w:val="44"/>
+              <w:widowControl w:val="0"/>
+              <w:autoSpaceDE w:val="0"/>
+              <w:autoSpaceDN w:val="0"/>
+              <w:adjustRightInd w:val="0"/>
+              <w:spacing w:before="0" w:line="240" w:lineRule="auto"/>
+              <w:rPr>
+                <w:rFonts w:ascii="BRH Malayalam Extra" w:hAnsi="BRH Malayalam Extra" w:cs="BRH Malayalam Extra"/>
+                <w:color w:val="000000"/>
+                <w:sz w:val="40"/>
+                <w:szCs w:val="40"/>
+              </w:rPr>
+            </w:pPr>
+            <w:r>
+              <w:rPr>
+                <w:rFonts w:ascii="BRH Devanagari Extra" w:hAnsi="BRH Devanagari Extra" w:cs="BRH Devanagari Extra"/>
+                <w:sz w:val="40"/>
+                <w:szCs w:val="32"/>
+                <w:lang w:val="en-IN" w:eastAsia="en-IN"/>
+              </w:rPr>
+              <w:t>SÒÈwuÉþmlÉ</w:t>
+            </w:r>
+            <w:r>
+              <w:rPr>
+                <w:rFonts w:ascii="BRH Malayalam Extra" w:hAnsi="BRH Malayalam Extra" w:cs="BRH Devanagari Extra"/>
+                <w:sz w:val="32"/>
+                <w:szCs w:val="32"/>
+                <w:lang w:val="en-IN" w:eastAsia="en-IN"/>
+              </w:rPr>
+              <w:t>–</w:t>
+            </w:r>
+            <w:r>
+              <w:rPr>
+                <w:rFonts w:ascii="BRH Devanagari Extra" w:hAnsi="BRH Devanagari Extra" w:cs="BRH Devanagari Extra"/>
+                <w:sz w:val="40"/>
+                <w:szCs w:val="32"/>
+                <w:lang w:val="en-IN" w:eastAsia="en-IN"/>
+              </w:rPr>
+              <w:t>WûlÉç SÒþÂ</w:t>
+            </w:r>
+            <w:r>
+              <w:rPr>
+                <w:rFonts w:ascii="BRH Devanagari Extra" w:hAnsi="BRH Devanagari Extra" w:cs="BRH Devanagari Extra"/>
+                <w:sz w:val="40"/>
+                <w:szCs w:val="32"/>
                 <w:highlight w:val="yellow"/>
-                <w:lang w:eastAsia="en-IN" w:bidi="ml-IN"/>
-              </w:rPr>
-              <w:t>ÌiÉ</w:t>
-            </w:r>
-            <w:r>
-              <w:rPr>
-                <w:rFonts w:ascii="BRH Devanagari Extra" w:hAnsi="BRH Devanagari Extra" w:cs="BRH Devanagari Extra"/>
-                <w:sz w:val="40"/>
-                <w:szCs w:val="44"/>
-                <w:lang w:eastAsia="en-IN" w:bidi="ml-IN"/>
-              </w:rPr>
-              <w:t>þ |</w:t>
-            </w:r>
-          </w:p>
-        </w:tc>
-        <w:tc>
-          <w:tcPr>
-            <w:tcW w:w="4820" w:type="dxa"/>
+                <w:lang w:val="en-IN" w:eastAsia="en-IN"/>
+              </w:rPr>
+              <w:t>wuÉ</w:t>
+            </w:r>
+            <w:r>
+              <w:rPr>
+                <w:rFonts w:ascii="BRH Devanagari Extra" w:hAnsi="BRH Devanagari Extra" w:cs="BRH Devanagari Extra"/>
+                <w:sz w:val="40"/>
+                <w:szCs w:val="32"/>
+                <w:lang w:val="en-IN" w:eastAsia="en-IN"/>
+              </w:rPr>
+              <w:t>Wû |</w:t>
+            </w:r>
+          </w:p>
+        </w:tc>
+        <w:tc>
+          <w:tcPr>
+            <w:tcW w:w="5245" w:type="dxa"/>
             <w:tcBorders>
               <w:top w:val="single" w:sz="4" w:space="0" w:color="000000"/>
               <w:left w:val="single" w:sz="4" w:space="0" w:color="000000"/>
@@ -979,6 +960,2105 @@
           </w:tcPr>
           <w:p>
             <w:pPr>
+              <w:spacing w:before="0" w:line="252" w:lineRule="auto"/>
+              <w:rPr>
+                <w:rFonts w:ascii="BRH Malayalam Extra" w:hAnsi="BRH Malayalam Extra" w:cs="BRH Malayalam Extra"/>
+                <w:color w:val="000000"/>
+                <w:sz w:val="40"/>
+                <w:szCs w:val="40"/>
+              </w:rPr>
+            </w:pPr>
+            <w:r>
+              <w:rPr>
+                <w:rFonts w:ascii="BRH Devanagari Extra" w:hAnsi="BRH Devanagari Extra" w:cs="BRH Devanagari Extra"/>
+                <w:sz w:val="40"/>
+                <w:szCs w:val="32"/>
+                <w:lang w:val="en-IN" w:eastAsia="en-IN"/>
+              </w:rPr>
+              <w:t>SÒÈwuÉþmlÉ</w:t>
+            </w:r>
+            <w:r>
+              <w:rPr>
+                <w:rFonts w:ascii="BRH Malayalam Extra" w:hAnsi="BRH Malayalam Extra" w:cs="BRH Devanagari Extra"/>
+                <w:sz w:val="32"/>
+                <w:szCs w:val="32"/>
+                <w:lang w:val="en-IN" w:eastAsia="en-IN"/>
+              </w:rPr>
+              <w:t>–</w:t>
+            </w:r>
+            <w:r>
+              <w:rPr>
+                <w:rFonts w:ascii="BRH Devanagari Extra" w:hAnsi="BRH Devanagari Extra" w:cs="BRH Devanagari Extra"/>
+                <w:sz w:val="40"/>
+                <w:szCs w:val="32"/>
+                <w:lang w:val="en-IN" w:eastAsia="en-IN"/>
+              </w:rPr>
+              <w:t>WûlÉç SÒþÂ</w:t>
+            </w:r>
+            <w:r>
+              <w:rPr>
+                <w:rFonts w:ascii="BRH Devanagari Extra" w:hAnsi="BRH Devanagari Extra" w:cs="BRH Devanagari Extra"/>
+                <w:sz w:val="40"/>
+                <w:szCs w:val="32"/>
+                <w:highlight w:val="green"/>
+                <w:lang w:val="en-IN" w:eastAsia="en-IN"/>
+              </w:rPr>
+              <w:t>wwÉ</w:t>
+            </w:r>
+            <w:r>
+              <w:rPr>
+                <w:rFonts w:ascii="BRH Devanagari Extra" w:hAnsi="BRH Devanagari Extra" w:cs="BRH Devanagari Extra"/>
+                <w:sz w:val="40"/>
+                <w:szCs w:val="32"/>
+                <w:lang w:val="en-IN" w:eastAsia="en-IN"/>
+              </w:rPr>
+              <w:t>Wû |</w:t>
+            </w:r>
+          </w:p>
+        </w:tc>
+      </w:tr>
+      <w:tr>
+        <w:trPr>
+          <w:trHeight w:val="1041"/>
+        </w:trPr>
+        <w:tc>
+          <w:tcPr>
+            <w:tcW w:w="4331" w:type="dxa"/>
+            <w:gridSpan w:val="3"/>
+            <w:tcBorders>
+              <w:top w:val="single" w:sz="4" w:space="0" w:color="000000"/>
+              <w:left w:val="single" w:sz="4" w:space="0" w:color="000000"/>
+              <w:bottom w:val="single" w:sz="4" w:space="0" w:color="000000"/>
+              <w:right w:val="single" w:sz="4" w:space="0" w:color="000000"/>
+            </w:tcBorders>
+          </w:tcPr>
+          <w:p>
+            <w:pPr>
+              <w:spacing w:before="0" w:line="240" w:lineRule="auto"/>
+              <w:rPr>
+                <w:b/>
+                <w:color w:val="FF0000"/>
+                <w:sz w:val="28"/>
+                <w:szCs w:val="28"/>
+              </w:rPr>
+            </w:pPr>
+            <w:r>
+              <w:rPr>
+                <w:b/>
+                <w:color w:val="FF0000"/>
+                <w:sz w:val="28"/>
+                <w:szCs w:val="28"/>
+              </w:rPr>
+              <w:t>4.39</w:t>
+            </w:r>
+            <w:r>
+              <w:rPr>
+                <w:b/>
+                <w:color w:val="FF0000"/>
+                <w:sz w:val="28"/>
+                <w:szCs w:val="28"/>
+              </w:rPr>
+              <w:t xml:space="preserve"> – </w:t>
+            </w:r>
+            <w:r>
+              <w:rPr>
+                <w:b/>
+                <w:color w:val="FF0000"/>
+                <w:sz w:val="28"/>
+                <w:szCs w:val="28"/>
+              </w:rPr>
+              <w:t xml:space="preserve"> papa nivaara mantra</w:t>
+            </w:r>
+          </w:p>
+          <w:p>
+            <w:pPr>
+              <w:spacing w:before="0" w:line="240" w:lineRule="auto"/>
+              <w:rPr>
+                <w:b/>
+                <w:color w:val="FF0000"/>
+                <w:sz w:val="28"/>
+                <w:szCs w:val="28"/>
+              </w:rPr>
+            </w:pPr>
+            <w:r>
+              <w:rPr>
+                <w:b/>
+                <w:color w:val="FF0000"/>
+                <w:sz w:val="28"/>
+                <w:szCs w:val="28"/>
+              </w:rPr>
+              <w:t>Statement No. 3</w:t>
+            </w:r>
+          </w:p>
+          <w:p>
+            <w:pPr>
+              <w:spacing w:before="0" w:line="240" w:lineRule="auto"/>
+              <w:rPr>
+                <w:b/>
+                <w:sz w:val="28"/>
+                <w:szCs w:val="28"/>
+              </w:rPr>
+            </w:pPr>
+            <w:r>
+              <w:rPr>
+                <w:b/>
+                <w:color w:val="FF0000"/>
+                <w:sz w:val="28"/>
+                <w:szCs w:val="28"/>
+              </w:rPr>
+              <w:t xml:space="preserve">Para No. </w:t>
+            </w:r>
+            <w:r>
+              <w:rPr>
+                <w:b/>
+                <w:color w:val="FF0000"/>
+                <w:sz w:val="28"/>
+                <w:szCs w:val="28"/>
+              </w:rPr>
+              <w:t>59.1</w:t>
+            </w:r>
+          </w:p>
+        </w:tc>
+        <w:tc>
+          <w:tcPr>
+            <w:tcW w:w="5103" w:type="dxa"/>
+            <w:gridSpan w:val="2"/>
+            <w:tcBorders>
+              <w:top w:val="single" w:sz="4" w:space="0" w:color="000000"/>
+              <w:left w:val="single" w:sz="4" w:space="0" w:color="000000"/>
+              <w:bottom w:val="single" w:sz="4" w:space="0" w:color="000000"/>
+              <w:right w:val="single" w:sz="4" w:space="0" w:color="000000"/>
+            </w:tcBorders>
+          </w:tcPr>
+          <w:p>
+            <w:pPr>
+              <w:widowControl w:val="0"/>
+              <w:autoSpaceDE w:val="0"/>
+              <w:autoSpaceDN w:val="0"/>
+              <w:adjustRightInd w:val="0"/>
+              <w:spacing w:before="0" w:line="240" w:lineRule="auto"/>
+              <w:rPr>
+                <w:rFonts w:ascii="BRH Malayalam Extra" w:hAnsi="BRH Malayalam Extra" w:cs="BRH Malayalam Extra"/>
+                <w:color w:val="000000"/>
+                <w:sz w:val="40"/>
+                <w:szCs w:val="40"/>
+              </w:rPr>
+            </w:pPr>
+            <w:r>
+              <w:rPr>
+                <w:rFonts w:ascii="BRH Devanagari Extra" w:hAnsi="BRH Devanagari Extra" w:cs="BRH Devanagari Extra"/>
+                <w:sz w:val="40"/>
+                <w:szCs w:val="32"/>
+                <w:lang w:val="en-IN" w:eastAsia="en-IN"/>
+              </w:rPr>
+              <w:t>qÉ</w:t>
+            </w:r>
+            <w:r>
+              <w:rPr>
+                <w:rFonts w:ascii="BRH Malayalam Extra" w:hAnsi="BRH Malayalam Extra" w:cs="BRH Devanagari Extra"/>
+                <w:sz w:val="32"/>
+                <w:szCs w:val="32"/>
+                <w:lang w:val="en-IN" w:eastAsia="en-IN"/>
+              </w:rPr>
+              <w:t>–</w:t>
+            </w:r>
+            <w:r>
+              <w:rPr>
+                <w:rFonts w:ascii="BRH Devanagari Extra" w:hAnsi="BRH Devanagari Extra" w:cs="BRH Devanagari Extra"/>
+                <w:sz w:val="40"/>
+                <w:szCs w:val="32"/>
+                <w:lang w:val="en-IN" w:eastAsia="en-IN"/>
+              </w:rPr>
+              <w:t>lÉÑ</w:t>
+            </w:r>
+            <w:r>
+              <w:rPr>
+                <w:rFonts w:ascii="BRH Malayalam Extra" w:hAnsi="BRH Malayalam Extra" w:cs="BRH Devanagari Extra"/>
+                <w:sz w:val="32"/>
+                <w:szCs w:val="32"/>
+                <w:highlight w:val="yellow"/>
+                <w:lang w:val="en-IN" w:eastAsia="en-IN"/>
+              </w:rPr>
+              <w:t>–</w:t>
+            </w:r>
+            <w:r>
+              <w:rPr>
+                <w:rFonts w:ascii="BRH Devanagari Extra" w:hAnsi="BRH Devanagari Extra" w:cs="BRH Devanagari Extra"/>
+                <w:sz w:val="40"/>
+                <w:szCs w:val="32"/>
+                <w:highlight w:val="yellow"/>
+                <w:lang w:val="en-IN" w:eastAsia="en-IN"/>
+              </w:rPr>
+              <w:t>wrÉ</w:t>
+            </w:r>
+            <w:r>
+              <w:rPr>
+                <w:rFonts w:ascii="BRH Devanagari Extra" w:hAnsi="BRH Devanagari Extra" w:cs="BRH Devanagari Extra"/>
+                <w:sz w:val="40"/>
+                <w:szCs w:val="32"/>
+                <w:lang w:val="en-IN" w:eastAsia="en-IN"/>
+              </w:rPr>
+              <w:t>þM×üiÉ</w:t>
+            </w:r>
+            <w:r>
+              <w:rPr>
+                <w:rFonts w:ascii="BRH Malayalam Extra" w:hAnsi="BRH Malayalam Extra" w:cs="BRH Devanagari Extra"/>
+                <w:sz w:val="32"/>
+                <w:szCs w:val="32"/>
+                <w:lang w:val="en-IN" w:eastAsia="en-IN"/>
+              </w:rPr>
+              <w:t>–</w:t>
+            </w:r>
+            <w:r>
+              <w:rPr>
+                <w:rFonts w:ascii="BRH Devanagari Extra" w:hAnsi="BRH Devanagari Extra" w:cs="BRH Devanagari Extra"/>
+                <w:sz w:val="40"/>
+                <w:szCs w:val="32"/>
+                <w:lang w:val="en-IN" w:eastAsia="en-IN"/>
+              </w:rPr>
+              <w:t>xrÉælÉþxÉÉå</w:t>
+            </w:r>
+          </w:p>
+        </w:tc>
+        <w:tc>
+          <w:tcPr>
+            <w:tcW w:w="5245" w:type="dxa"/>
+            <w:tcBorders>
+              <w:top w:val="single" w:sz="4" w:space="0" w:color="000000"/>
+              <w:left w:val="single" w:sz="4" w:space="0" w:color="000000"/>
+              <w:bottom w:val="single" w:sz="4" w:space="0" w:color="000000"/>
+              <w:right w:val="single" w:sz="4" w:space="0" w:color="000000"/>
+            </w:tcBorders>
+          </w:tcPr>
+          <w:p>
+            <w:pPr>
+              <w:spacing w:before="0" w:line="252" w:lineRule="auto"/>
+              <w:rPr>
+                <w:rFonts w:ascii="BRH Malayalam Extra" w:hAnsi="BRH Malayalam Extra" w:cs="BRH Malayalam Extra"/>
+                <w:color w:val="000000"/>
+                <w:sz w:val="40"/>
+                <w:szCs w:val="40"/>
+              </w:rPr>
+            </w:pPr>
+            <w:r>
+              <w:rPr>
+                <w:rFonts w:ascii="BRH Devanagari Extra" w:hAnsi="BRH Devanagari Extra" w:cs="BRH Devanagari Extra"/>
+                <w:sz w:val="40"/>
+                <w:szCs w:val="32"/>
+                <w:lang w:val="en-IN" w:eastAsia="en-IN"/>
+              </w:rPr>
+              <w:t>qÉ</w:t>
+            </w:r>
+            <w:r>
+              <w:rPr>
+                <w:rFonts w:ascii="BRH Malayalam Extra" w:hAnsi="BRH Malayalam Extra" w:cs="BRH Devanagari Extra"/>
+                <w:sz w:val="32"/>
+                <w:szCs w:val="32"/>
+                <w:lang w:val="en-IN" w:eastAsia="en-IN"/>
+              </w:rPr>
+              <w:t>–</w:t>
+            </w:r>
+            <w:r>
+              <w:rPr>
+                <w:rFonts w:ascii="BRH Devanagari Extra" w:hAnsi="BRH Devanagari Extra" w:cs="BRH Devanagari Extra"/>
+                <w:sz w:val="40"/>
+                <w:szCs w:val="32"/>
+                <w:lang w:val="en-IN" w:eastAsia="en-IN"/>
+              </w:rPr>
+              <w:t>lÉÑ</w:t>
+            </w:r>
+            <w:r>
+              <w:rPr>
+                <w:rFonts w:ascii="BRH Malayalam Extra" w:hAnsi="BRH Malayalam Extra" w:cs="BRH Devanagari Extra"/>
+                <w:sz w:val="32"/>
+                <w:szCs w:val="32"/>
+                <w:lang w:val="en-IN" w:eastAsia="en-IN"/>
+              </w:rPr>
+              <w:t>–</w:t>
+            </w:r>
+            <w:r>
+              <w:rPr>
+                <w:rFonts w:ascii="BRH Devanagari Extra" w:hAnsi="BRH Devanagari Extra" w:cs="BRH Devanagari Extra"/>
+                <w:sz w:val="40"/>
+                <w:szCs w:val="32"/>
+                <w:lang w:val="en-IN" w:eastAsia="en-IN"/>
+              </w:rPr>
+              <w:t>wrÉ</w:t>
+            </w:r>
+            <w:r>
+              <w:rPr>
+                <w:rFonts w:ascii="BRH Devanagari Extra" w:hAnsi="BRH Devanagari Extra" w:cs="BRH Devanagari Extra"/>
+                <w:sz w:val="40"/>
+                <w:szCs w:val="32"/>
+                <w:highlight w:val="green"/>
+                <w:lang w:val="en-IN" w:eastAsia="en-IN"/>
+              </w:rPr>
+              <w:t>M×üþ</w:t>
+            </w:r>
+            <w:r>
+              <w:rPr>
+                <w:rFonts w:ascii="BRH Devanagari Extra" w:hAnsi="BRH Devanagari Extra" w:cs="BRH Devanagari Extra"/>
+                <w:sz w:val="40"/>
+                <w:szCs w:val="32"/>
+                <w:lang w:val="en-IN" w:eastAsia="en-IN"/>
+              </w:rPr>
+              <w:t>iÉ</w:t>
+            </w:r>
+            <w:r>
+              <w:rPr>
+                <w:rFonts w:ascii="BRH Malayalam Extra" w:hAnsi="BRH Malayalam Extra" w:cs="BRH Devanagari Extra"/>
+                <w:sz w:val="32"/>
+                <w:szCs w:val="32"/>
+                <w:lang w:val="en-IN" w:eastAsia="en-IN"/>
+              </w:rPr>
+              <w:t>–</w:t>
+            </w:r>
+            <w:r>
+              <w:rPr>
+                <w:rFonts w:ascii="BRH Devanagari Extra" w:hAnsi="BRH Devanagari Extra" w:cs="BRH Devanagari Extra"/>
+                <w:sz w:val="40"/>
+                <w:szCs w:val="32"/>
+                <w:lang w:val="en-IN" w:eastAsia="en-IN"/>
+              </w:rPr>
+              <w:t>xrÉælÉþxÉÉå</w:t>
+            </w:r>
+          </w:p>
+        </w:tc>
+      </w:tr>
+      <w:tr>
+        <w:trPr>
+          <w:trHeight w:val="1041"/>
+        </w:trPr>
+        <w:tc>
+          <w:tcPr>
+            <w:tcW w:w="4331" w:type="dxa"/>
+            <w:gridSpan w:val="3"/>
+            <w:tcBorders>
+              <w:top w:val="single" w:sz="4" w:space="0" w:color="000000"/>
+              <w:left w:val="single" w:sz="4" w:space="0" w:color="000000"/>
+              <w:bottom w:val="single" w:sz="4" w:space="0" w:color="000000"/>
+              <w:right w:val="single" w:sz="4" w:space="0" w:color="000000"/>
+            </w:tcBorders>
+          </w:tcPr>
+          <w:p>
+            <w:pPr>
+              <w:spacing w:before="0" w:line="240" w:lineRule="auto"/>
+              <w:rPr>
+                <w:b/>
+                <w:color w:val="FF0000"/>
+                <w:sz w:val="28"/>
+                <w:szCs w:val="28"/>
+              </w:rPr>
+            </w:pPr>
+            <w:r>
+              <w:rPr>
+                <w:b/>
+                <w:color w:val="FF0000"/>
+                <w:sz w:val="28"/>
+                <w:szCs w:val="28"/>
+              </w:rPr>
+              <w:t>4.54</w:t>
+            </w:r>
+            <w:r>
+              <w:rPr>
+                <w:b/>
+                <w:color w:val="FF0000"/>
+                <w:sz w:val="28"/>
+                <w:szCs w:val="28"/>
+              </w:rPr>
+              <w:t xml:space="preserve"> – </w:t>
+            </w:r>
+            <w:r>
+              <w:rPr>
+                <w:b/>
+                <w:color w:val="FF0000"/>
+                <w:sz w:val="28"/>
+                <w:szCs w:val="28"/>
+              </w:rPr>
+              <w:t xml:space="preserve"> jnaana saadhana nirupanam</w:t>
+            </w:r>
+          </w:p>
+          <w:p>
+            <w:pPr>
+              <w:spacing w:before="0" w:line="240" w:lineRule="auto"/>
+              <w:rPr>
+                <w:b/>
+                <w:color w:val="FF0000"/>
+                <w:sz w:val="28"/>
+                <w:szCs w:val="28"/>
+              </w:rPr>
+            </w:pPr>
+            <w:r>
+              <w:rPr>
+                <w:b/>
+                <w:color w:val="FF0000"/>
+                <w:sz w:val="28"/>
+                <w:szCs w:val="28"/>
+              </w:rPr>
+              <w:t>Line No. 2</w:t>
+            </w:r>
+          </w:p>
+          <w:p>
+            <w:pPr>
+              <w:spacing w:before="0" w:line="240" w:lineRule="auto"/>
+              <w:rPr>
+                <w:b/>
+                <w:sz w:val="28"/>
+                <w:szCs w:val="28"/>
+              </w:rPr>
+            </w:pPr>
+            <w:r>
+              <w:rPr>
+                <w:b/>
+                <w:color w:val="FF0000"/>
+                <w:sz w:val="28"/>
+                <w:szCs w:val="28"/>
+              </w:rPr>
+              <w:t xml:space="preserve">Para No. </w:t>
+            </w:r>
+            <w:r>
+              <w:rPr>
+                <w:b/>
+                <w:color w:val="FF0000"/>
+                <w:sz w:val="28"/>
+                <w:szCs w:val="28"/>
+              </w:rPr>
+              <w:t>79.13</w:t>
+            </w:r>
+          </w:p>
+        </w:tc>
+        <w:tc>
+          <w:tcPr>
+            <w:tcW w:w="5103" w:type="dxa"/>
+            <w:gridSpan w:val="2"/>
+            <w:tcBorders>
+              <w:top w:val="single" w:sz="4" w:space="0" w:color="000000"/>
+              <w:left w:val="single" w:sz="4" w:space="0" w:color="000000"/>
+              <w:bottom w:val="single" w:sz="4" w:space="0" w:color="000000"/>
+              <w:right w:val="single" w:sz="4" w:space="0" w:color="000000"/>
+            </w:tcBorders>
+          </w:tcPr>
+          <w:p>
+            <w:pPr>
+              <w:widowControl w:val="0"/>
+              <w:autoSpaceDE w:val="0"/>
+              <w:autoSpaceDN w:val="0"/>
+              <w:adjustRightInd w:val="0"/>
+              <w:spacing w:before="0" w:line="240" w:lineRule="auto"/>
+              <w:rPr>
+                <w:rFonts w:ascii="BRH Malayalam Extra" w:hAnsi="BRH Malayalam Extra" w:cs="BRH Malayalam Extra"/>
+                <w:color w:val="000000"/>
+                <w:sz w:val="40"/>
+                <w:szCs w:val="40"/>
+              </w:rPr>
+            </w:pPr>
+            <w:r>
+              <w:rPr>
+                <w:rFonts w:ascii="BRH Devanagari Extra" w:hAnsi="BRH Devanagari Extra" w:cs="BRH Devanagari Extra"/>
+                <w:sz w:val="40"/>
+                <w:szCs w:val="32"/>
+                <w:lang w:val="en-IN" w:eastAsia="en-IN"/>
+              </w:rPr>
+              <w:t>mÉë</w:t>
+            </w:r>
+            <w:r>
+              <w:rPr>
+                <w:rFonts w:ascii="BRH Malayalam Extra" w:hAnsi="BRH Malayalam Extra" w:cs="BRH Devanagari Extra"/>
+                <w:sz w:val="32"/>
+                <w:szCs w:val="32"/>
+                <w:lang w:val="en-IN" w:eastAsia="en-IN"/>
+              </w:rPr>
+              <w:t>–</w:t>
+            </w:r>
+            <w:r>
+              <w:rPr>
+                <w:rFonts w:ascii="BRH Devanagari Extra" w:hAnsi="BRH Devanagari Extra" w:cs="BRH Devanagari Extra"/>
+                <w:sz w:val="40"/>
+                <w:szCs w:val="32"/>
+                <w:lang w:val="en-IN" w:eastAsia="en-IN"/>
+              </w:rPr>
+              <w:t>eÉÉmÉþÌiÉÈ xÉ</w:t>
+            </w:r>
+            <w:r>
+              <w:rPr>
+                <w:rFonts w:ascii="BRH Devanagari Extra" w:hAnsi="BRH Devanagari Extra" w:cs="BRH Devanagari Extra"/>
+                <w:sz w:val="40"/>
+                <w:szCs w:val="40"/>
+                <w:lang w:val="en-IN" w:eastAsia="en-IN" w:bidi="ml-IN"/>
+              </w:rPr>
+              <w:t>qÉç</w:t>
+            </w:r>
+            <w:r>
+              <w:rPr>
+                <w:rFonts w:ascii="BRH Devanagari Extra" w:hAnsi="BRH Devanagari Extra" w:cs="BRH Devanagari Extra"/>
+                <w:sz w:val="40"/>
+                <w:szCs w:val="32"/>
+                <w:lang w:val="en-IN" w:eastAsia="en-IN"/>
+              </w:rPr>
+              <w:t>ÆuÉjxÉ</w:t>
+            </w:r>
+            <w:r>
+              <w:rPr>
+                <w:rFonts w:ascii="BRH Devanagari Extra" w:hAnsi="BRH Devanagari Extra" w:cs="BRH Devanagari Extra"/>
+                <w:sz w:val="40"/>
+                <w:szCs w:val="32"/>
+                <w:highlight w:val="yellow"/>
+                <w:lang w:val="en-IN" w:eastAsia="en-IN"/>
+              </w:rPr>
+              <w:t>U</w:t>
+            </w:r>
+            <w:r>
+              <w:rPr>
+                <w:rFonts w:ascii="BRH Malayalam Extra" w:hAnsi="BRH Malayalam Extra" w:cs="BRH Devanagari Extra"/>
+                <w:sz w:val="32"/>
+                <w:szCs w:val="32"/>
+                <w:lang w:val="en-IN" w:eastAsia="en-IN"/>
+              </w:rPr>
+              <w:t>–</w:t>
+            </w:r>
+            <w:r>
+              <w:rPr>
+                <w:rFonts w:ascii="BRH Devanagari Extra" w:hAnsi="BRH Devanagari Extra" w:cs="BRH Devanagari Extra"/>
+                <w:sz w:val="40"/>
+                <w:szCs w:val="32"/>
+                <w:lang w:val="en-IN" w:eastAsia="en-IN"/>
+              </w:rPr>
+              <w:t xml:space="preserve"> CÌiÉþ</w:t>
+            </w:r>
+          </w:p>
+        </w:tc>
+        <w:tc>
+          <w:tcPr>
+            <w:tcW w:w="5245" w:type="dxa"/>
+            <w:tcBorders>
+              <w:top w:val="single" w:sz="4" w:space="0" w:color="000000"/>
+              <w:left w:val="single" w:sz="4" w:space="0" w:color="000000"/>
+              <w:bottom w:val="single" w:sz="4" w:space="0" w:color="000000"/>
+              <w:right w:val="single" w:sz="4" w:space="0" w:color="000000"/>
+            </w:tcBorders>
+          </w:tcPr>
+          <w:p>
+            <w:pPr>
+              <w:spacing w:before="0" w:line="252" w:lineRule="auto"/>
+              <w:rPr>
+                <w:rFonts w:ascii="BRH Malayalam Extra" w:hAnsi="BRH Malayalam Extra" w:cs="BRH Malayalam Extra"/>
+                <w:color w:val="000000"/>
+                <w:sz w:val="40"/>
+                <w:szCs w:val="40"/>
+              </w:rPr>
+            </w:pPr>
+            <w:r>
+              <w:rPr>
+                <w:rFonts w:ascii="BRH Devanagari Extra" w:hAnsi="BRH Devanagari Extra" w:cs="BRH Devanagari Extra"/>
+                <w:sz w:val="40"/>
+                <w:szCs w:val="32"/>
+                <w:lang w:val="en-IN" w:eastAsia="en-IN"/>
+              </w:rPr>
+              <w:t>mÉë</w:t>
+            </w:r>
+            <w:r>
+              <w:rPr>
+                <w:rFonts w:ascii="BRH Malayalam Extra" w:hAnsi="BRH Malayalam Extra" w:cs="BRH Devanagari Extra"/>
+                <w:sz w:val="32"/>
+                <w:szCs w:val="32"/>
+                <w:lang w:val="en-IN" w:eastAsia="en-IN"/>
+              </w:rPr>
+              <w:t>–</w:t>
+            </w:r>
+            <w:r>
+              <w:rPr>
+                <w:rFonts w:ascii="BRH Devanagari Extra" w:hAnsi="BRH Devanagari Extra" w:cs="BRH Devanagari Extra"/>
+                <w:sz w:val="40"/>
+                <w:szCs w:val="32"/>
+                <w:lang w:val="en-IN" w:eastAsia="en-IN"/>
+              </w:rPr>
+              <w:t>eÉÉmÉþÌiÉÈ xÉ</w:t>
+            </w:r>
+            <w:r>
+              <w:rPr>
+                <w:rFonts w:ascii="BRH Devanagari Extra" w:hAnsi="BRH Devanagari Extra" w:cs="BRH Devanagari Extra"/>
+                <w:sz w:val="40"/>
+                <w:szCs w:val="40"/>
+                <w:lang w:val="en-IN" w:eastAsia="en-IN" w:bidi="ml-IN"/>
+              </w:rPr>
+              <w:t>qÉç</w:t>
+            </w:r>
+            <w:r>
+              <w:rPr>
+                <w:rFonts w:ascii="BRH Devanagari Extra" w:hAnsi="BRH Devanagari Extra" w:cs="BRH Devanagari Extra"/>
+                <w:sz w:val="40"/>
+                <w:szCs w:val="32"/>
+                <w:lang w:val="en-IN" w:eastAsia="en-IN"/>
+              </w:rPr>
+              <w:t>ÆuÉj</w:t>
+            </w:r>
+            <w:r>
+              <w:rPr>
+                <w:rFonts w:ascii="BRH Devanagari Extra" w:hAnsi="BRH Devanagari Extra" w:cs="BRH Devanagari Extra"/>
+                <w:sz w:val="40"/>
+                <w:szCs w:val="32"/>
+                <w:highlight w:val="green"/>
+                <w:lang w:val="en-IN" w:eastAsia="en-IN"/>
+              </w:rPr>
+              <w:t>xÉ</w:t>
+            </w:r>
+            <w:r>
+              <w:rPr>
+                <w:rFonts w:ascii="BRH Malayalam Extra" w:hAnsi="BRH Malayalam Extra" w:cs="BRH Devanagari Extra"/>
+                <w:sz w:val="32"/>
+                <w:szCs w:val="32"/>
+                <w:lang w:val="en-IN" w:eastAsia="en-IN"/>
+              </w:rPr>
+              <w:t>–</w:t>
+            </w:r>
+            <w:r>
+              <w:rPr>
+                <w:rFonts w:ascii="BRH Devanagari Extra" w:hAnsi="BRH Devanagari Extra" w:cs="BRH Devanagari Extra"/>
+                <w:sz w:val="40"/>
+                <w:szCs w:val="32"/>
+                <w:lang w:val="en-IN" w:eastAsia="en-IN"/>
+              </w:rPr>
+              <w:t>U CÌiÉþ</w:t>
+            </w:r>
+          </w:p>
+        </w:tc>
+      </w:tr>
+      <w:tr>
+        <w:trPr>
+          <w:trHeight w:val="1041"/>
+        </w:trPr>
+        <w:tc>
+          <w:tcPr>
+            <w:tcW w:w="4331" w:type="dxa"/>
+            <w:gridSpan w:val="3"/>
+            <w:tcBorders>
+              <w:top w:val="single" w:sz="4" w:space="0" w:color="000000"/>
+              <w:left w:val="single" w:sz="4" w:space="0" w:color="000000"/>
+              <w:bottom w:val="single" w:sz="4" w:space="0" w:color="000000"/>
+              <w:right w:val="single" w:sz="4" w:space="0" w:color="000000"/>
+            </w:tcBorders>
+          </w:tcPr>
+          <w:p>
+            <w:pPr>
+              <w:spacing w:before="0" w:line="240" w:lineRule="auto"/>
+              <w:rPr>
+                <w:b/>
+                <w:color w:val="FF0000"/>
+                <w:sz w:val="28"/>
+                <w:szCs w:val="28"/>
+              </w:rPr>
+            </w:pPr>
+            <w:r>
+              <w:rPr>
+                <w:b/>
+                <w:color w:val="FF0000"/>
+                <w:sz w:val="28"/>
+                <w:szCs w:val="28"/>
+              </w:rPr>
+              <w:t>4.55</w:t>
+            </w:r>
+            <w:r>
+              <w:rPr>
+                <w:b/>
+                <w:color w:val="FF0000"/>
+                <w:sz w:val="28"/>
+                <w:szCs w:val="28"/>
+              </w:rPr>
+              <w:t xml:space="preserve"> – </w:t>
+            </w:r>
+            <w:r>
+              <w:rPr>
+                <w:b/>
+                <w:color w:val="FF0000"/>
+                <w:sz w:val="28"/>
+                <w:szCs w:val="28"/>
+              </w:rPr>
+              <w:t xml:space="preserve"> jnaana ya~jnam</w:t>
+            </w:r>
+          </w:p>
+          <w:p>
+            <w:pPr>
+              <w:spacing w:before="0" w:line="240" w:lineRule="auto"/>
+              <w:rPr>
+                <w:b/>
+                <w:color w:val="FF0000"/>
+                <w:sz w:val="28"/>
+                <w:szCs w:val="28"/>
+              </w:rPr>
+            </w:pPr>
+            <w:r>
+              <w:rPr>
+                <w:b/>
+                <w:color w:val="FF0000"/>
+                <w:sz w:val="28"/>
+                <w:szCs w:val="28"/>
+              </w:rPr>
+              <w:t>Line No. 7</w:t>
+            </w:r>
+          </w:p>
+          <w:p>
+            <w:pPr>
+              <w:spacing w:before="0" w:line="240" w:lineRule="auto"/>
+              <w:rPr>
+                <w:b/>
+                <w:sz w:val="28"/>
+                <w:szCs w:val="28"/>
+              </w:rPr>
+            </w:pPr>
+            <w:r>
+              <w:rPr>
+                <w:b/>
+                <w:color w:val="FF0000"/>
+                <w:sz w:val="28"/>
+                <w:szCs w:val="28"/>
+              </w:rPr>
+              <w:t xml:space="preserve">Para No. </w:t>
+            </w:r>
+            <w:r>
+              <w:rPr>
+                <w:b/>
+                <w:color w:val="FF0000"/>
+                <w:sz w:val="28"/>
+                <w:szCs w:val="28"/>
+              </w:rPr>
+              <w:t>80.1</w:t>
+            </w:r>
+          </w:p>
+        </w:tc>
+        <w:tc>
+          <w:tcPr>
+            <w:tcW w:w="5103" w:type="dxa"/>
+            <w:gridSpan w:val="2"/>
+            <w:tcBorders>
+              <w:top w:val="single" w:sz="4" w:space="0" w:color="000000"/>
+              <w:left w:val="single" w:sz="4" w:space="0" w:color="000000"/>
+              <w:bottom w:val="single" w:sz="4" w:space="0" w:color="000000"/>
+              <w:right w:val="single" w:sz="4" w:space="0" w:color="000000"/>
+            </w:tcBorders>
+          </w:tcPr>
+          <w:p>
+            <w:pPr>
+              <w:widowControl w:val="0"/>
+              <w:autoSpaceDE w:val="0"/>
+              <w:autoSpaceDN w:val="0"/>
+              <w:adjustRightInd w:val="0"/>
+              <w:spacing w:before="0" w:line="240" w:lineRule="auto"/>
+              <w:rPr>
+                <w:rFonts w:ascii="BRH Malayalam Extra" w:hAnsi="BRH Malayalam Extra" w:cs="BRH Malayalam Extra"/>
+                <w:color w:val="000000"/>
+                <w:sz w:val="40"/>
+                <w:szCs w:val="40"/>
+              </w:rPr>
+            </w:pPr>
+            <w:r>
+              <w:rPr>
+                <w:rFonts w:ascii="BRH Devanagari Extra" w:hAnsi="BRH Devanagari Extra" w:cs="BRH Devanagari Extra"/>
+                <w:sz w:val="40"/>
+                <w:szCs w:val="32"/>
+                <w:highlight w:val="yellow"/>
+                <w:lang w:val="en-IN" w:eastAsia="en-IN"/>
+              </w:rPr>
+              <w:t>krÉÉ</w:t>
+            </w:r>
+            <w:r>
+              <w:rPr>
+                <w:rFonts w:ascii="BRH Devanagari Extra" w:hAnsi="BRH Devanagari Extra" w:cs="BRH Devanagari Extra"/>
+                <w:sz w:val="40"/>
+                <w:szCs w:val="32"/>
+                <w:lang w:val="en-IN" w:eastAsia="en-IN"/>
+              </w:rPr>
+              <w:t>uÉ</w:t>
+            </w:r>
+            <w:r>
+              <w:rPr>
+                <w:rFonts w:ascii="BRH Malayalam Extra" w:hAnsi="BRH Malayalam Extra" w:cs="BRH Devanagari Extra"/>
+                <w:sz w:val="32"/>
+                <w:szCs w:val="32"/>
+                <w:lang w:val="en-IN" w:eastAsia="en-IN"/>
+              </w:rPr>
+              <w:t>–</w:t>
+            </w:r>
+            <w:r>
+              <w:rPr>
+                <w:rFonts w:ascii="BRH Devanagari Extra" w:hAnsi="BRH Devanagari Extra" w:cs="BRH Devanagari Extra"/>
+                <w:sz w:val="40"/>
+                <w:szCs w:val="32"/>
+                <w:lang w:val="en-IN" w:eastAsia="en-IN"/>
+              </w:rPr>
+              <w:t>ÎkSìrÉþiÉå</w:t>
+            </w:r>
+            <w:r>
+              <w:rPr>
+                <w:rFonts w:ascii="BRH Malayalam Extra" w:hAnsi="BRH Malayalam Extra" w:cs="BRH Devanagari Extra"/>
+                <w:sz w:val="32"/>
+                <w:szCs w:val="32"/>
+                <w:lang w:val="en-IN" w:eastAsia="en-IN"/>
+              </w:rPr>
+              <w:t>–</w:t>
+            </w:r>
+            <w:r>
+              <w:rPr>
+                <w:rFonts w:ascii="BRH Devanagari Extra" w:hAnsi="BRH Devanagari Extra" w:cs="BRH Devanagari Extra"/>
+                <w:sz w:val="40"/>
+                <w:szCs w:val="32"/>
+                <w:lang w:val="en-IN" w:eastAsia="en-IN"/>
+              </w:rPr>
+              <w:t xml:space="preserve"> xÉÉ SÏ</w:t>
+            </w:r>
+            <w:r>
+              <w:rPr>
+                <w:rFonts w:ascii="BRH Malayalam Extra" w:hAnsi="BRH Malayalam Extra" w:cs="BRH Devanagari Extra"/>
+                <w:sz w:val="32"/>
+                <w:szCs w:val="32"/>
+                <w:lang w:val="en-IN" w:eastAsia="en-IN"/>
+              </w:rPr>
+              <w:t>–</w:t>
+            </w:r>
+            <w:r>
+              <w:rPr>
+                <w:rFonts w:ascii="BRH Devanagari Extra" w:hAnsi="BRH Devanagari Extra" w:cs="BRH Devanagari Extra"/>
+                <w:sz w:val="40"/>
+                <w:szCs w:val="32"/>
+                <w:lang w:val="en-IN" w:eastAsia="en-IN"/>
+              </w:rPr>
+              <w:t>¤ÉÉ</w:t>
+            </w:r>
+          </w:p>
+        </w:tc>
+        <w:tc>
+          <w:tcPr>
+            <w:tcW w:w="5245" w:type="dxa"/>
+            <w:tcBorders>
+              <w:top w:val="single" w:sz="4" w:space="0" w:color="000000"/>
+              <w:left w:val="single" w:sz="4" w:space="0" w:color="000000"/>
+              <w:bottom w:val="single" w:sz="4" w:space="0" w:color="000000"/>
+              <w:right w:val="single" w:sz="4" w:space="0" w:color="000000"/>
+            </w:tcBorders>
+          </w:tcPr>
+          <w:p>
+            <w:pPr>
+              <w:autoSpaceDE w:val="0"/>
+              <w:autoSpaceDN w:val="0"/>
+              <w:adjustRightInd w:val="0"/>
+              <w:spacing w:before="0" w:line="240" w:lineRule="auto"/>
+              <w:rPr>
+                <w:rFonts w:ascii="BRH Malayalam Extra" w:hAnsi="BRH Malayalam Extra" w:cs="BRH Malayalam Extra"/>
+                <w:color w:val="000000"/>
+                <w:sz w:val="40"/>
+                <w:szCs w:val="40"/>
+              </w:rPr>
+            </w:pPr>
+            <w:r>
+              <w:rPr>
+                <w:rFonts w:ascii="BRH Devanagari" w:hAnsi="BRH Devanagari" w:cs="BRH Devanagari"/>
+                <w:color w:val="000000"/>
+                <w:sz w:val="40"/>
+                <w:szCs w:val="40"/>
+                <w:highlight w:val="green"/>
+                <w:lang w:val="en-IN" w:eastAsia="en-IN"/>
+              </w:rPr>
+              <w:t>±</w:t>
+            </w:r>
+            <w:r>
+              <w:rPr>
+                <w:rFonts w:ascii="BRH Devanagari Extra" w:hAnsi="BRH Devanagari Extra" w:cs="BRH Devanagari Extra"/>
+                <w:sz w:val="40"/>
+                <w:szCs w:val="32"/>
+                <w:highlight w:val="green"/>
+                <w:lang w:val="en-IN" w:eastAsia="en-IN"/>
+              </w:rPr>
+              <w:t>É</w:t>
+            </w:r>
+            <w:r>
+              <w:rPr>
+                <w:rFonts w:ascii="BRH Devanagari Extra" w:hAnsi="BRH Devanagari Extra" w:cs="BRH Devanagari Extra"/>
+                <w:sz w:val="40"/>
+                <w:szCs w:val="32"/>
+                <w:lang w:val="en-IN" w:eastAsia="en-IN"/>
+              </w:rPr>
+              <w:t>uÉ</w:t>
+            </w:r>
+            <w:r>
+              <w:rPr>
+                <w:rFonts w:ascii="BRH Malayalam Extra" w:hAnsi="BRH Malayalam Extra" w:cs="BRH Devanagari Extra"/>
+                <w:sz w:val="32"/>
+                <w:szCs w:val="32"/>
+                <w:lang w:val="en-IN" w:eastAsia="en-IN"/>
+              </w:rPr>
+              <w:t>–</w:t>
+            </w:r>
+            <w:r>
+              <w:rPr>
+                <w:rFonts w:ascii="BRH Devanagari Extra" w:hAnsi="BRH Devanagari Extra" w:cs="BRH Devanagari Extra"/>
+                <w:sz w:val="40"/>
+                <w:szCs w:val="32"/>
+                <w:lang w:val="en-IN" w:eastAsia="en-IN"/>
+              </w:rPr>
+              <w:t>ÎkSìrÉþiÉå</w:t>
+            </w:r>
+            <w:r>
+              <w:rPr>
+                <w:rFonts w:ascii="BRH Malayalam Extra" w:hAnsi="BRH Malayalam Extra" w:cs="BRH Devanagari Extra"/>
+                <w:sz w:val="32"/>
+                <w:szCs w:val="32"/>
+                <w:lang w:val="en-IN" w:eastAsia="en-IN"/>
+              </w:rPr>
+              <w:t>–</w:t>
+            </w:r>
+            <w:r>
+              <w:rPr>
+                <w:rFonts w:ascii="BRH Devanagari Extra" w:hAnsi="BRH Devanagari Extra" w:cs="BRH Devanagari Extra"/>
+                <w:sz w:val="40"/>
+                <w:szCs w:val="32"/>
+                <w:lang w:val="en-IN" w:eastAsia="en-IN"/>
+              </w:rPr>
+              <w:t xml:space="preserve"> xÉÉ SÏ</w:t>
+            </w:r>
+            <w:r>
+              <w:rPr>
+                <w:rFonts w:ascii="BRH Malayalam Extra" w:hAnsi="BRH Malayalam Extra" w:cs="BRH Devanagari Extra"/>
+                <w:sz w:val="32"/>
+                <w:szCs w:val="32"/>
+                <w:lang w:val="en-IN" w:eastAsia="en-IN"/>
+              </w:rPr>
+              <w:t>–</w:t>
+            </w:r>
+            <w:r>
+              <w:rPr>
+                <w:rFonts w:ascii="BRH Devanagari Extra" w:hAnsi="BRH Devanagari Extra" w:cs="BRH Devanagari Extra"/>
+                <w:sz w:val="40"/>
+                <w:szCs w:val="32"/>
+                <w:lang w:val="en-IN" w:eastAsia="en-IN"/>
+              </w:rPr>
+              <w:t>¤ÉÉ</w:t>
+            </w:r>
+          </w:p>
+        </w:tc>
+      </w:tr>
+      <w:tr>
+        <w:trPr>
+          <w:trHeight w:val="1041"/>
+        </w:trPr>
+        <w:tc>
+          <w:tcPr>
+            <w:tcW w:w="4331" w:type="dxa"/>
+            <w:gridSpan w:val="3"/>
+            <w:tcBorders>
+              <w:top w:val="single" w:sz="4" w:space="0" w:color="000000"/>
+              <w:left w:val="single" w:sz="4" w:space="0" w:color="000000"/>
+              <w:bottom w:val="single" w:sz="4" w:space="0" w:color="000000"/>
+              <w:right w:val="single" w:sz="4" w:space="0" w:color="000000"/>
+            </w:tcBorders>
+          </w:tcPr>
+          <w:p>
+            <w:pPr>
+              <w:spacing w:before="0" w:line="240" w:lineRule="auto"/>
+              <w:rPr>
+                <w:b/>
+                <w:color w:val="FF0000"/>
+                <w:sz w:val="28"/>
+                <w:szCs w:val="28"/>
+              </w:rPr>
+            </w:pPr>
+            <w:r>
+              <w:rPr>
+                <w:b/>
+                <w:color w:val="FF0000"/>
+                <w:sz w:val="28"/>
+                <w:szCs w:val="28"/>
+              </w:rPr>
+              <w:lastRenderedPageBreak/>
+              <w:t>4.55</w:t>
+            </w:r>
+            <w:r>
+              <w:rPr>
+                <w:b/>
+                <w:color w:val="FF0000"/>
+                <w:sz w:val="28"/>
+                <w:szCs w:val="28"/>
+              </w:rPr>
+              <w:t xml:space="preserve"> – </w:t>
+            </w:r>
+            <w:r>
+              <w:rPr>
+                <w:b/>
+                <w:color w:val="FF0000"/>
+                <w:sz w:val="28"/>
+                <w:szCs w:val="28"/>
+              </w:rPr>
+              <w:t xml:space="preserve"> jnaana ya~jnam</w:t>
+            </w:r>
+          </w:p>
+          <w:p>
+            <w:pPr>
+              <w:spacing w:before="0" w:line="240" w:lineRule="auto"/>
+              <w:rPr>
+                <w:b/>
+                <w:color w:val="FF0000"/>
+                <w:sz w:val="28"/>
+                <w:szCs w:val="28"/>
+              </w:rPr>
+            </w:pPr>
+            <w:r>
+              <w:rPr>
+                <w:b/>
+                <w:color w:val="FF0000"/>
+                <w:sz w:val="28"/>
+                <w:szCs w:val="28"/>
+              </w:rPr>
+              <w:t>Line No. 23</w:t>
+            </w:r>
+          </w:p>
+          <w:p>
+            <w:pPr>
+              <w:spacing w:before="0" w:line="240" w:lineRule="auto"/>
+              <w:rPr>
+                <w:b/>
+                <w:sz w:val="28"/>
+                <w:szCs w:val="28"/>
+              </w:rPr>
+            </w:pPr>
+            <w:r>
+              <w:rPr>
+                <w:b/>
+                <w:color w:val="FF0000"/>
+                <w:sz w:val="28"/>
+                <w:szCs w:val="28"/>
+              </w:rPr>
+              <w:t xml:space="preserve">Para No. </w:t>
+            </w:r>
+            <w:r>
+              <w:rPr>
+                <w:b/>
+                <w:color w:val="FF0000"/>
+                <w:sz w:val="28"/>
+                <w:szCs w:val="28"/>
+              </w:rPr>
+              <w:t>80.1</w:t>
+            </w:r>
+          </w:p>
+        </w:tc>
+        <w:tc>
+          <w:tcPr>
+            <w:tcW w:w="5103" w:type="dxa"/>
+            <w:gridSpan w:val="2"/>
+            <w:tcBorders>
+              <w:top w:val="single" w:sz="4" w:space="0" w:color="000000"/>
+              <w:left w:val="single" w:sz="4" w:space="0" w:color="000000"/>
+              <w:bottom w:val="single" w:sz="4" w:space="0" w:color="000000"/>
+              <w:right w:val="single" w:sz="4" w:space="0" w:color="000000"/>
+            </w:tcBorders>
+          </w:tcPr>
+          <w:p>
+            <w:pPr>
+              <w:widowControl w:val="0"/>
+              <w:autoSpaceDE w:val="0"/>
+              <w:autoSpaceDN w:val="0"/>
+              <w:adjustRightInd w:val="0"/>
+              <w:spacing w:before="0" w:line="240" w:lineRule="auto"/>
+              <w:rPr>
+                <w:rFonts w:ascii="BRH Malayalam Extra" w:hAnsi="BRH Malayalam Extra" w:cs="BRH Malayalam Extra"/>
+                <w:color w:val="000000"/>
+                <w:sz w:val="40"/>
+                <w:szCs w:val="40"/>
+              </w:rPr>
+            </w:pPr>
+            <w:r>
+              <w:rPr>
+                <w:rFonts w:ascii="BRH Devanagari Extra" w:hAnsi="BRH Devanagari Extra" w:cs="BRH Devanagari Extra"/>
+                <w:sz w:val="40"/>
+                <w:szCs w:val="32"/>
+                <w:lang w:val="en-IN" w:eastAsia="en-IN"/>
+              </w:rPr>
+              <w:t>cÉlSì</w:t>
+            </w:r>
+            <w:r>
+              <w:rPr>
+                <w:rFonts w:ascii="BRH Malayalam Extra" w:hAnsi="BRH Malayalam Extra" w:cs="BRH Devanagari Extra"/>
+                <w:sz w:val="32"/>
+                <w:szCs w:val="32"/>
+                <w:lang w:val="en-IN" w:eastAsia="en-IN"/>
+              </w:rPr>
+              <w:t>–</w:t>
+            </w:r>
+            <w:r>
+              <w:rPr>
+                <w:rFonts w:ascii="BRH Devanagari Extra" w:hAnsi="BRH Devanagari Extra" w:cs="BRH Devanagari Extra"/>
+                <w:sz w:val="40"/>
+                <w:szCs w:val="32"/>
+                <w:lang w:val="en-IN" w:eastAsia="en-IN"/>
+              </w:rPr>
+              <w:t>qÉ</w:t>
+            </w:r>
+            <w:r>
+              <w:rPr>
+                <w:rFonts w:ascii="BRH Devanagari Extra" w:hAnsi="BRH Devanagari Extra" w:cs="BRH Devanagari Extra"/>
+                <w:sz w:val="40"/>
+                <w:szCs w:val="32"/>
+                <w:highlight w:val="yellow"/>
+                <w:lang w:val="en-IN" w:eastAsia="en-IN"/>
+              </w:rPr>
+              <w:t>xÉÉ</w:t>
+            </w:r>
+            <w:r>
+              <w:rPr>
+                <w:rFonts w:ascii="BRH Devanagari Extra" w:hAnsi="BRH Devanagari Extra" w:cs="BRH Devanagari Extra"/>
+                <w:sz w:val="40"/>
+                <w:szCs w:val="32"/>
+                <w:lang w:val="en-IN" w:eastAsia="en-IN"/>
+              </w:rPr>
+              <w:t>æÿUç</w:t>
+            </w:r>
+            <w:r>
+              <w:rPr>
+                <w:rFonts w:ascii="BRH Devanagari Extra" w:hAnsi="BRH Devanagari Extra" w:cs="BRH Devanagari Extra"/>
+                <w:sz w:val="40"/>
+                <w:szCs w:val="32"/>
+                <w:lang w:val="en-IN" w:eastAsia="en-IN"/>
+              </w:rPr>
+              <w:t xml:space="preserve"> </w:t>
+            </w:r>
+            <w:r>
+              <w:rPr>
+                <w:rFonts w:ascii="BRH Devanagari Extra" w:hAnsi="BRH Devanagari Extra" w:cs="BRH Devanagari Extra"/>
+                <w:sz w:val="40"/>
+                <w:szCs w:val="32"/>
+                <w:lang w:val="en-IN" w:eastAsia="en-IN"/>
+              </w:rPr>
+              <w:t>qÉÌWû</w:t>
+            </w:r>
+            <w:r>
+              <w:rPr>
+                <w:rFonts w:ascii="BRH Malayalam Extra" w:hAnsi="BRH Malayalam Extra" w:cs="BRH Devanagari Extra"/>
+                <w:sz w:val="32"/>
+                <w:szCs w:val="32"/>
+                <w:lang w:val="en-IN" w:eastAsia="en-IN"/>
+              </w:rPr>
+              <w:t>–</w:t>
+            </w:r>
+            <w:r>
+              <w:rPr>
+                <w:rFonts w:ascii="BRH Devanagari Extra" w:hAnsi="BRH Devanagari Extra" w:cs="BRH Devanagari Extra"/>
+                <w:sz w:val="40"/>
+                <w:szCs w:val="32"/>
+                <w:lang w:val="en-IN" w:eastAsia="en-IN"/>
+              </w:rPr>
+              <w:t>qÉÉlÉÉæÿ</w:t>
+            </w:r>
+          </w:p>
+        </w:tc>
+        <w:tc>
+          <w:tcPr>
+            <w:tcW w:w="5245" w:type="dxa"/>
+            <w:tcBorders>
+              <w:top w:val="single" w:sz="4" w:space="0" w:color="000000"/>
+              <w:left w:val="single" w:sz="4" w:space="0" w:color="000000"/>
+              <w:bottom w:val="single" w:sz="4" w:space="0" w:color="000000"/>
+              <w:right w:val="single" w:sz="4" w:space="0" w:color="000000"/>
+            </w:tcBorders>
+          </w:tcPr>
+          <w:p>
+            <w:pPr>
+              <w:spacing w:before="0" w:line="252" w:lineRule="auto"/>
+              <w:rPr>
+                <w:rFonts w:ascii="BRH Malayalam Extra" w:hAnsi="BRH Malayalam Extra" w:cs="BRH Malayalam Extra"/>
+                <w:color w:val="000000"/>
+                <w:sz w:val="40"/>
+                <w:szCs w:val="40"/>
+              </w:rPr>
+            </w:pPr>
+            <w:r>
+              <w:rPr>
+                <w:rFonts w:ascii="BRH Devanagari Extra" w:hAnsi="BRH Devanagari Extra" w:cs="BRH Devanagari Extra"/>
+                <w:sz w:val="40"/>
+                <w:szCs w:val="32"/>
+                <w:lang w:val="en-IN" w:eastAsia="en-IN"/>
+              </w:rPr>
+              <w:t>cÉlSì</w:t>
+            </w:r>
+            <w:r>
+              <w:rPr>
+                <w:rFonts w:ascii="BRH Malayalam Extra" w:hAnsi="BRH Malayalam Extra" w:cs="BRH Devanagari Extra"/>
+                <w:sz w:val="32"/>
+                <w:szCs w:val="32"/>
+                <w:lang w:val="en-IN" w:eastAsia="en-IN"/>
+              </w:rPr>
+              <w:t>–</w:t>
+            </w:r>
+            <w:r>
+              <w:rPr>
+                <w:rFonts w:ascii="BRH Devanagari Extra" w:hAnsi="BRH Devanagari Extra" w:cs="BRH Devanagari Extra"/>
+                <w:sz w:val="40"/>
+                <w:szCs w:val="32"/>
+                <w:lang w:val="en-IN" w:eastAsia="en-IN"/>
+              </w:rPr>
+              <w:t>qÉ</w:t>
+            </w:r>
+            <w:r>
+              <w:rPr>
+                <w:rFonts w:ascii="BRH Devanagari Extra" w:hAnsi="BRH Devanagari Extra" w:cs="BRH Devanagari Extra"/>
+                <w:sz w:val="40"/>
+                <w:szCs w:val="32"/>
+                <w:highlight w:val="green"/>
+                <w:lang w:val="en-IN" w:eastAsia="en-IN"/>
+              </w:rPr>
+              <w:t>xÉÿÉ</w:t>
+            </w:r>
+            <w:r>
+              <w:rPr>
+                <w:rFonts w:ascii="BRH Devanagari Extra" w:hAnsi="BRH Devanagari Extra" w:cs="BRH Devanagari Extra"/>
+                <w:sz w:val="40"/>
+                <w:szCs w:val="32"/>
+                <w:lang w:val="en-IN" w:eastAsia="en-IN"/>
+              </w:rPr>
+              <w:t>åUç</w:t>
+            </w:r>
+            <w:r>
+              <w:rPr>
+                <w:rFonts w:ascii="BRH Devanagari Extra" w:hAnsi="BRH Devanagari Extra" w:cs="BRH Devanagari Extra"/>
+                <w:sz w:val="40"/>
+                <w:szCs w:val="32"/>
+                <w:lang w:val="en-IN" w:eastAsia="en-IN"/>
+              </w:rPr>
+              <w:t xml:space="preserve"> </w:t>
+            </w:r>
+            <w:r>
+              <w:rPr>
+                <w:rFonts w:ascii="BRH Devanagari Extra" w:hAnsi="BRH Devanagari Extra" w:cs="BRH Devanagari Extra"/>
+                <w:sz w:val="40"/>
+                <w:szCs w:val="32"/>
+                <w:lang w:val="en-IN" w:eastAsia="en-IN"/>
+              </w:rPr>
+              <w:t>qÉÌWû</w:t>
+            </w:r>
+            <w:r>
+              <w:rPr>
+                <w:rFonts w:ascii="BRH Malayalam Extra" w:hAnsi="BRH Malayalam Extra" w:cs="BRH Devanagari Extra"/>
+                <w:sz w:val="32"/>
+                <w:szCs w:val="32"/>
+                <w:lang w:val="en-IN" w:eastAsia="en-IN"/>
+              </w:rPr>
+              <w:t>–</w:t>
+            </w:r>
+            <w:r>
+              <w:rPr>
+                <w:rFonts w:ascii="BRH Devanagari Extra" w:hAnsi="BRH Devanagari Extra" w:cs="BRH Devanagari Extra"/>
+                <w:sz w:val="40"/>
+                <w:szCs w:val="32"/>
+                <w:lang w:val="en-IN" w:eastAsia="en-IN"/>
+              </w:rPr>
+              <w:t>qÉÉlÉÉæÿ</w:t>
+            </w:r>
+          </w:p>
+        </w:tc>
+      </w:tr>
+      <w:tr>
+        <w:trPr>
+          <w:trHeight w:val="877"/>
+        </w:trPr>
+        <w:tc>
+          <w:tcPr>
+            <w:tcW w:w="4331" w:type="dxa"/>
+            <w:gridSpan w:val="3"/>
+            <w:tcBorders>
+              <w:top w:val="single" w:sz="4" w:space="0" w:color="000000"/>
+              <w:left w:val="single" w:sz="4" w:space="0" w:color="000000"/>
+              <w:bottom w:val="single" w:sz="4" w:space="0" w:color="000000"/>
+              <w:right w:val="single" w:sz="4" w:space="0" w:color="000000"/>
+            </w:tcBorders>
+          </w:tcPr>
+          <w:p>
+            <w:pPr>
+              <w:spacing w:before="0" w:line="240" w:lineRule="auto"/>
+              <w:rPr>
+                <w:b/>
+                <w:sz w:val="28"/>
+                <w:szCs w:val="28"/>
+              </w:rPr>
+            </w:pPr>
+            <w:r>
+              <w:rPr>
+                <w:b/>
+                <w:sz w:val="28"/>
+                <w:szCs w:val="28"/>
+              </w:rPr>
+              <w:t>Tri Naachiketam</w:t>
+            </w:r>
+          </w:p>
+          <w:p>
+            <w:pPr>
+              <w:spacing w:before="0" w:line="240" w:lineRule="auto"/>
+              <w:rPr>
+                <w:b/>
+                <w:sz w:val="28"/>
+                <w:szCs w:val="28"/>
+              </w:rPr>
+            </w:pPr>
+            <w:r>
+              <w:rPr>
+                <w:b/>
+                <w:sz w:val="28"/>
+                <w:szCs w:val="28"/>
+              </w:rPr>
+              <w:t>T.B.3.11.9.8</w:t>
+            </w:r>
+          </w:p>
+          <w:p>
+            <w:pPr>
+              <w:spacing w:before="0" w:line="240" w:lineRule="auto"/>
+              <w:jc w:val="both"/>
+              <w:rPr>
+                <w:b/>
+                <w:sz w:val="28"/>
+                <w:szCs w:val="28"/>
+              </w:rPr>
+            </w:pPr>
+            <w:r>
+              <w:rPr>
+                <w:b/>
+                <w:sz w:val="28"/>
+                <w:szCs w:val="28"/>
+              </w:rPr>
+              <w:t>Line No. 1</w:t>
+            </w:r>
+          </w:p>
+          <w:p>
+            <w:pPr>
+              <w:spacing w:before="0" w:line="240" w:lineRule="auto"/>
+              <w:rPr>
+                <w:b/>
+                <w:sz w:val="28"/>
+                <w:szCs w:val="28"/>
+              </w:rPr>
+            </w:pPr>
+            <w:r>
+              <w:rPr>
+                <w:b/>
+                <w:sz w:val="28"/>
+                <w:szCs w:val="28"/>
+              </w:rPr>
+              <w:t>Dasini No. 57</w:t>
+            </w:r>
+          </w:p>
+        </w:tc>
+        <w:tc>
+          <w:tcPr>
+            <w:tcW w:w="5103" w:type="dxa"/>
+            <w:gridSpan w:val="2"/>
+            <w:tcBorders>
+              <w:top w:val="single" w:sz="4" w:space="0" w:color="000000"/>
+              <w:left w:val="single" w:sz="4" w:space="0" w:color="000000"/>
+              <w:bottom w:val="single" w:sz="4" w:space="0" w:color="000000"/>
+              <w:right w:val="single" w:sz="4" w:space="0" w:color="000000"/>
+            </w:tcBorders>
+          </w:tcPr>
+          <w:p>
+            <w:pPr>
+              <w:spacing w:before="0" w:line="240" w:lineRule="auto"/>
+              <w:rPr>
+                <w:rFonts w:ascii="BRH Devanagari Extra" w:hAnsi="BRH Devanagari Extra" w:cs="BRH Devanagari Extra"/>
+                <w:sz w:val="40"/>
+                <w:szCs w:val="44"/>
+                <w:lang w:eastAsia="en-IN" w:bidi="ml-IN"/>
+              </w:rPr>
+            </w:pPr>
+            <w:r>
+              <w:rPr>
+                <w:rFonts w:ascii="BRH Malayalam Extra" w:hAnsi="BRH Malayalam Extra" w:cs="BRH Malayalam Extra"/>
+                <w:sz w:val="40"/>
+                <w:szCs w:val="40"/>
+              </w:rPr>
+              <w:t>¥Z</w:t>
+            </w:r>
+            <w:r>
+              <w:rPr>
+                <w:rFonts w:ascii="BRH Malayalam Extra" w:hAnsi="BRH Malayalam Extra" w:cs="BRH Malayalam Extra"/>
+                <w:sz w:val="34"/>
+                <w:szCs w:val="40"/>
+              </w:rPr>
+              <w:t>–</w:t>
+            </w:r>
+            <w:r>
+              <w:rPr>
+                <w:rFonts w:ascii="BRH Malayalam Extra" w:hAnsi="BRH Malayalam Extra" w:cs="BRH Malayalam Extra"/>
+                <w:sz w:val="40"/>
+                <w:szCs w:val="40"/>
+              </w:rPr>
+              <w:t>R</w:t>
+            </w:r>
+            <w:r>
+              <w:rPr>
+                <w:rFonts w:ascii="BRH Malayalam Extra" w:hAnsi="BRH Malayalam Extra" w:cs="BRH Malayalam Extra"/>
+                <w:sz w:val="34"/>
+                <w:szCs w:val="40"/>
+              </w:rPr>
+              <w:t>–</w:t>
+            </w:r>
+            <w:r>
+              <w:rPr>
+                <w:rFonts w:ascii="BRH Malayalam Extra" w:hAnsi="BRH Malayalam Extra" w:cs="BRH Malayalam Extra"/>
+                <w:sz w:val="40"/>
+                <w:szCs w:val="40"/>
+                <w:highlight w:val="yellow"/>
+              </w:rPr>
+              <w:t>sûz</w:t>
+            </w:r>
+            <w:r>
+              <w:rPr>
+                <w:rFonts w:ascii="BRH Malayalam Extra" w:hAnsi="BRH Malayalam Extra" w:cs="BRH Malayalam Extra"/>
+                <w:sz w:val="34"/>
+                <w:szCs w:val="40"/>
+              </w:rPr>
+              <w:t>–</w:t>
+            </w:r>
+            <w:r>
+              <w:rPr>
+                <w:rFonts w:ascii="BRH Malayalam Extra" w:hAnsi="BRH Malayalam Extra" w:cs="BRH Malayalam Extra"/>
+                <w:sz w:val="40"/>
+                <w:szCs w:val="40"/>
+              </w:rPr>
+              <w:t xml:space="preserve"> j—q</w:t>
+            </w:r>
+            <w:r>
+              <w:rPr>
+                <w:rFonts w:ascii="BRH Malayalam Extra" w:hAnsi="BRH Malayalam Extra" w:cs="BRH Malayalam Extra"/>
+                <w:sz w:val="34"/>
+                <w:szCs w:val="40"/>
+              </w:rPr>
+              <w:t>–</w:t>
+            </w:r>
+            <w:r>
+              <w:rPr>
+                <w:rFonts w:ascii="BRH Malayalam Extra" w:hAnsi="BRH Malayalam Extra" w:cs="BRH Malayalam Extra"/>
+                <w:sz w:val="40"/>
+                <w:szCs w:val="40"/>
+              </w:rPr>
+              <w:t>sûz</w:t>
+            </w:r>
+          </w:p>
+        </w:tc>
+        <w:tc>
+          <w:tcPr>
+            <w:tcW w:w="5245" w:type="dxa"/>
+            <w:tcBorders>
+              <w:top w:val="single" w:sz="4" w:space="0" w:color="000000"/>
+              <w:left w:val="single" w:sz="4" w:space="0" w:color="000000"/>
+              <w:bottom w:val="single" w:sz="4" w:space="0" w:color="000000"/>
+              <w:right w:val="single" w:sz="4" w:space="0" w:color="000000"/>
+            </w:tcBorders>
+          </w:tcPr>
+          <w:p>
+            <w:pPr>
+              <w:spacing w:before="0" w:line="240" w:lineRule="auto"/>
+              <w:rPr>
+                <w:rFonts w:ascii="BRH Devanagari Extra" w:hAnsi="BRH Devanagari Extra" w:cs="BRH Devanagari Extra"/>
+                <w:sz w:val="40"/>
+                <w:szCs w:val="44"/>
+                <w:lang w:eastAsia="en-IN" w:bidi="ml-IN"/>
+              </w:rPr>
+            </w:pPr>
+            <w:r>
+              <w:rPr>
+                <w:rFonts w:ascii="BRH Malayalam Extra" w:hAnsi="BRH Malayalam Extra" w:cs="BRH Malayalam Extra"/>
+                <w:sz w:val="40"/>
+                <w:szCs w:val="40"/>
+              </w:rPr>
+              <w:t>¥Z</w:t>
+            </w:r>
+            <w:r>
+              <w:rPr>
+                <w:rFonts w:ascii="BRH Malayalam Extra" w:hAnsi="BRH Malayalam Extra" w:cs="BRH Malayalam Extra"/>
+                <w:sz w:val="34"/>
+                <w:szCs w:val="40"/>
+              </w:rPr>
+              <w:t>–</w:t>
+            </w:r>
+            <w:r>
+              <w:rPr>
+                <w:rFonts w:ascii="BRH Malayalam Extra" w:hAnsi="BRH Malayalam Extra" w:cs="BRH Malayalam Extra"/>
+                <w:sz w:val="40"/>
+                <w:szCs w:val="40"/>
+              </w:rPr>
+              <w:t>R</w:t>
+            </w:r>
+            <w:r>
+              <w:rPr>
+                <w:rFonts w:ascii="BRH Malayalam Extra" w:hAnsi="BRH Malayalam Extra" w:cs="BRH Malayalam Extra"/>
+                <w:sz w:val="34"/>
+                <w:szCs w:val="40"/>
+              </w:rPr>
+              <w:t>–</w:t>
+            </w:r>
+            <w:r>
+              <w:rPr>
+                <w:rFonts w:ascii="BRH Malayalam Extra" w:hAnsi="BRH Malayalam Extra" w:cs="BRH Malayalam Extra"/>
+                <w:sz w:val="40"/>
+                <w:szCs w:val="40"/>
+                <w:highlight w:val="green"/>
+              </w:rPr>
+              <w:t>sûz</w:t>
+            </w:r>
+            <w:r>
+              <w:rPr>
+                <w:rFonts w:ascii="BRH Malayalam Extra" w:hAnsi="BRH Malayalam Extra" w:cs="BRH Malayalam Extra"/>
+                <w:sz w:val="40"/>
+                <w:szCs w:val="40"/>
+              </w:rPr>
+              <w:t xml:space="preserve"> j—q</w:t>
+            </w:r>
+            <w:r>
+              <w:rPr>
+                <w:rFonts w:ascii="BRH Malayalam Extra" w:hAnsi="BRH Malayalam Extra" w:cs="BRH Malayalam Extra"/>
+                <w:sz w:val="34"/>
+                <w:szCs w:val="40"/>
+              </w:rPr>
+              <w:t>–</w:t>
+            </w:r>
+            <w:r>
+              <w:rPr>
+                <w:rFonts w:ascii="BRH Malayalam Extra" w:hAnsi="BRH Malayalam Extra" w:cs="BRH Malayalam Extra"/>
+                <w:sz w:val="40"/>
+                <w:szCs w:val="40"/>
+              </w:rPr>
+              <w:t>sûz</w:t>
+            </w:r>
+          </w:p>
+        </w:tc>
+      </w:tr>
+      <w:tr>
+        <w:trPr>
+          <w:gridBefore w:val="1"/>
+          <w:wBefore w:w="78" w:type="dxa"/>
+          <w:trHeight w:val="877"/>
+        </w:trPr>
+        <w:tc>
+          <w:tcPr>
+            <w:tcW w:w="4224" w:type="dxa"/>
+            <w:tcBorders>
+              <w:top w:val="single" w:sz="4" w:space="0" w:color="000000"/>
+              <w:left w:val="single" w:sz="4" w:space="0" w:color="000000"/>
+              <w:bottom w:val="single" w:sz="4" w:space="0" w:color="000000"/>
+              <w:right w:val="single" w:sz="4" w:space="0" w:color="000000"/>
+            </w:tcBorders>
+          </w:tcPr>
+          <w:p>
+            <w:pPr>
+              <w:spacing w:before="0" w:line="240" w:lineRule="auto"/>
+              <w:rPr>
+                <w:sz w:val="28"/>
+                <w:szCs w:val="28"/>
+              </w:rPr>
+            </w:pPr>
+            <w:r>
+              <w:rPr>
+                <w:sz w:val="28"/>
+                <w:szCs w:val="28"/>
+              </w:rPr>
+              <w:t>Tri Naachiketam</w:t>
+            </w:r>
+          </w:p>
+          <w:p>
+            <w:pPr>
+              <w:spacing w:before="0" w:line="240" w:lineRule="auto"/>
+              <w:rPr>
+                <w:sz w:val="28"/>
+                <w:szCs w:val="28"/>
+              </w:rPr>
+            </w:pPr>
+            <w:r>
+              <w:rPr>
+                <w:sz w:val="28"/>
+                <w:szCs w:val="28"/>
+              </w:rPr>
+              <w:t>T.B.3.11.</w:t>
+            </w:r>
+            <w:r>
+              <w:rPr>
+                <w:sz w:val="28"/>
+                <w:szCs w:val="28"/>
+              </w:rPr>
+              <w:t>9</w:t>
+            </w:r>
+            <w:r>
+              <w:rPr>
+                <w:sz w:val="28"/>
+                <w:szCs w:val="28"/>
+              </w:rPr>
+              <w:t>.</w:t>
+            </w:r>
+            <w:r>
+              <w:rPr>
+                <w:sz w:val="28"/>
+                <w:szCs w:val="28"/>
+              </w:rPr>
+              <w:t>8</w:t>
+            </w:r>
+          </w:p>
+          <w:p>
+            <w:pPr>
+              <w:spacing w:before="0" w:line="240" w:lineRule="auto"/>
+              <w:jc w:val="both"/>
+              <w:rPr>
+                <w:sz w:val="28"/>
+                <w:szCs w:val="28"/>
+              </w:rPr>
+            </w:pPr>
+            <w:r>
+              <w:rPr>
+                <w:sz w:val="28"/>
+                <w:szCs w:val="28"/>
+              </w:rPr>
+              <w:t xml:space="preserve">Line No. </w:t>
+            </w:r>
+            <w:r>
+              <w:rPr>
+                <w:sz w:val="28"/>
+                <w:szCs w:val="28"/>
+              </w:rPr>
+              <w:t>1</w:t>
+            </w:r>
+          </w:p>
+          <w:p>
+            <w:pPr>
+              <w:spacing w:before="0" w:line="240" w:lineRule="auto"/>
+              <w:rPr>
+                <w:sz w:val="28"/>
+                <w:szCs w:val="28"/>
+              </w:rPr>
+            </w:pPr>
+            <w:r>
+              <w:rPr>
+                <w:sz w:val="28"/>
+                <w:szCs w:val="28"/>
+              </w:rPr>
+              <w:t xml:space="preserve">Dasini No. </w:t>
+            </w:r>
+            <w:r>
+              <w:rPr>
+                <w:sz w:val="28"/>
+                <w:szCs w:val="28"/>
+              </w:rPr>
+              <w:t>57</w:t>
+            </w:r>
+          </w:p>
+        </w:tc>
+        <w:tc>
+          <w:tcPr>
+            <w:tcW w:w="5103" w:type="dxa"/>
+            <w:gridSpan w:val="2"/>
+            <w:tcBorders>
+              <w:top w:val="single" w:sz="4" w:space="0" w:color="000000"/>
+              <w:left w:val="single" w:sz="4" w:space="0" w:color="000000"/>
+              <w:bottom w:val="single" w:sz="4" w:space="0" w:color="000000"/>
+              <w:right w:val="single" w:sz="4" w:space="0" w:color="000000"/>
+            </w:tcBorders>
+          </w:tcPr>
+          <w:p>
+            <w:pPr>
+              <w:spacing w:before="0" w:line="240" w:lineRule="auto"/>
+              <w:rPr>
+                <w:rFonts w:ascii="BRH Devanagari Extra" w:hAnsi="BRH Devanagari Extra" w:cs="BRH Devanagari Extra"/>
+                <w:sz w:val="40"/>
+                <w:szCs w:val="44"/>
+                <w:lang w:eastAsia="en-IN" w:bidi="ml-IN"/>
+              </w:rPr>
+            </w:pPr>
+            <w:r>
+              <w:rPr>
+                <w:rFonts w:ascii="BRH Devanagari Extra" w:hAnsi="BRH Devanagari Extra" w:cs="BRH Devanagari Extra"/>
+                <w:sz w:val="40"/>
+                <w:szCs w:val="44"/>
+                <w:lang w:eastAsia="en-IN" w:bidi="ml-IN"/>
+              </w:rPr>
+              <w:t>iÉå</w:t>
+            </w:r>
+            <w:r>
+              <w:rPr>
+                <w:rFonts w:ascii="BRH Malayalam Extra" w:hAnsi="BRH Malayalam Extra" w:cs="BRH Devanagari Extra"/>
+                <w:sz w:val="32"/>
+                <w:szCs w:val="44"/>
+                <w:lang w:eastAsia="en-IN" w:bidi="ml-IN"/>
+              </w:rPr>
+              <w:t>–</w:t>
+            </w:r>
+            <w:r>
+              <w:rPr>
+                <w:rFonts w:ascii="BRH Devanagari Extra" w:hAnsi="BRH Devanagari Extra" w:cs="BRH Devanagari Extra"/>
+                <w:sz w:val="40"/>
+                <w:szCs w:val="44"/>
+                <w:lang w:eastAsia="en-IN" w:bidi="ml-IN"/>
+              </w:rPr>
+              <w:t>eÉ</w:t>
+            </w:r>
+            <w:r>
+              <w:rPr>
+                <w:rFonts w:ascii="BRH Malayalam Extra" w:hAnsi="BRH Malayalam Extra" w:cs="BRH Devanagari Extra"/>
+                <w:sz w:val="32"/>
+                <w:szCs w:val="44"/>
+                <w:lang w:eastAsia="en-IN" w:bidi="ml-IN"/>
+              </w:rPr>
+              <w:t>–</w:t>
+            </w:r>
+            <w:r>
+              <w:rPr>
+                <w:rFonts w:ascii="BRH Devanagari Extra" w:hAnsi="BRH Devanagari Extra" w:cs="BRH Devanagari Extra"/>
+                <w:sz w:val="40"/>
+                <w:szCs w:val="44"/>
+                <w:highlight w:val="yellow"/>
+                <w:lang w:eastAsia="en-IN" w:bidi="ml-IN"/>
+              </w:rPr>
+              <w:t>xuÉÏ</w:t>
+            </w:r>
+            <w:r>
+              <w:rPr>
+                <w:rFonts w:ascii="BRH Malayalam Extra" w:hAnsi="BRH Malayalam Extra" w:cs="BRH Devanagari Extra"/>
+                <w:sz w:val="32"/>
+                <w:szCs w:val="44"/>
+                <w:lang w:eastAsia="en-IN" w:bidi="ml-IN"/>
+              </w:rPr>
+              <w:t>–</w:t>
+            </w:r>
+            <w:r>
+              <w:rPr>
+                <w:rFonts w:ascii="BRH Devanagari Extra" w:hAnsi="BRH Devanagari Extra" w:cs="BRH Devanagari Extra"/>
+                <w:sz w:val="40"/>
+                <w:szCs w:val="44"/>
+                <w:lang w:eastAsia="en-IN" w:bidi="ml-IN"/>
+              </w:rPr>
+              <w:t xml:space="preserve"> rÉþzÉ</w:t>
+            </w:r>
+            <w:r>
+              <w:rPr>
+                <w:rFonts w:ascii="BRH Malayalam Extra" w:hAnsi="BRH Malayalam Extra" w:cs="BRH Devanagari Extra"/>
+                <w:sz w:val="32"/>
+                <w:szCs w:val="44"/>
+                <w:lang w:eastAsia="en-IN" w:bidi="ml-IN"/>
+              </w:rPr>
+              <w:t>–</w:t>
+            </w:r>
+            <w:r>
+              <w:rPr>
+                <w:rFonts w:ascii="BRH Devanagari Extra" w:hAnsi="BRH Devanagari Extra" w:cs="BRH Devanagari Extra"/>
+                <w:sz w:val="40"/>
+                <w:szCs w:val="44"/>
+                <w:lang w:eastAsia="en-IN" w:bidi="ml-IN"/>
+              </w:rPr>
+              <w:t>xuÉÏ oÉëþ¼uÉcÉï</w:t>
+            </w:r>
+            <w:r>
+              <w:rPr>
+                <w:rFonts w:ascii="BRH Malayalam Extra" w:hAnsi="BRH Malayalam Extra" w:cs="BRH Devanagari Extra"/>
+                <w:sz w:val="32"/>
+                <w:szCs w:val="44"/>
+                <w:lang w:eastAsia="en-IN" w:bidi="ml-IN"/>
+              </w:rPr>
+              <w:t>–</w:t>
+            </w:r>
+            <w:r>
+              <w:rPr>
+                <w:rFonts w:ascii="BRH Devanagari Extra" w:hAnsi="BRH Devanagari Extra" w:cs="BRH Devanagari Extra"/>
+                <w:sz w:val="40"/>
+                <w:szCs w:val="44"/>
+                <w:lang w:eastAsia="en-IN" w:bidi="ml-IN"/>
+              </w:rPr>
+              <w:t>xÉÏ</w:t>
+            </w:r>
+          </w:p>
+        </w:tc>
+        <w:tc>
+          <w:tcPr>
+            <w:tcW w:w="5274" w:type="dxa"/>
+            <w:gridSpan w:val="2"/>
+            <w:tcBorders>
+              <w:top w:val="single" w:sz="4" w:space="0" w:color="000000"/>
+              <w:left w:val="single" w:sz="4" w:space="0" w:color="000000"/>
+              <w:bottom w:val="single" w:sz="4" w:space="0" w:color="000000"/>
+              <w:right w:val="single" w:sz="4" w:space="0" w:color="000000"/>
+            </w:tcBorders>
+          </w:tcPr>
+          <w:p>
+            <w:pPr>
+              <w:spacing w:before="0" w:line="240" w:lineRule="auto"/>
+              <w:rPr>
+                <w:rFonts w:ascii="BRH Devanagari Extra" w:hAnsi="BRH Devanagari Extra" w:cs="BRH Devanagari Extra"/>
+                <w:sz w:val="40"/>
+                <w:szCs w:val="44"/>
+                <w:lang w:eastAsia="en-IN" w:bidi="ml-IN"/>
+              </w:rPr>
+            </w:pPr>
+            <w:r>
+              <w:rPr>
+                <w:rFonts w:ascii="BRH Devanagari Extra" w:hAnsi="BRH Devanagari Extra" w:cs="BRH Devanagari Extra"/>
+                <w:sz w:val="40"/>
+                <w:szCs w:val="44"/>
+                <w:lang w:eastAsia="en-IN" w:bidi="ml-IN"/>
+              </w:rPr>
+              <w:t>iÉå</w:t>
+            </w:r>
+            <w:r>
+              <w:rPr>
+                <w:rFonts w:ascii="BRH Malayalam Extra" w:hAnsi="BRH Malayalam Extra" w:cs="BRH Devanagari Extra"/>
+                <w:sz w:val="32"/>
+                <w:szCs w:val="44"/>
+                <w:lang w:eastAsia="en-IN" w:bidi="ml-IN"/>
+              </w:rPr>
+              <w:t>–</w:t>
+            </w:r>
+            <w:r>
+              <w:rPr>
+                <w:rFonts w:ascii="BRH Devanagari Extra" w:hAnsi="BRH Devanagari Extra" w:cs="BRH Devanagari Extra"/>
+                <w:sz w:val="40"/>
+                <w:szCs w:val="44"/>
+                <w:lang w:eastAsia="en-IN" w:bidi="ml-IN"/>
+              </w:rPr>
+              <w:t>eÉ</w:t>
+            </w:r>
+            <w:r>
+              <w:rPr>
+                <w:rFonts w:ascii="BRH Malayalam Extra" w:hAnsi="BRH Malayalam Extra" w:cs="BRH Devanagari Extra"/>
+                <w:sz w:val="32"/>
+                <w:szCs w:val="44"/>
+                <w:lang w:eastAsia="en-IN" w:bidi="ml-IN"/>
+              </w:rPr>
+              <w:t>–</w:t>
+            </w:r>
+            <w:r>
+              <w:rPr>
+                <w:rFonts w:ascii="BRH Devanagari Extra" w:hAnsi="BRH Devanagari Extra" w:cs="BRH Devanagari Extra"/>
+                <w:sz w:val="40"/>
+                <w:szCs w:val="44"/>
+                <w:highlight w:val="green"/>
+                <w:lang w:eastAsia="en-IN" w:bidi="ml-IN"/>
+              </w:rPr>
+              <w:t>xuÉÏ</w:t>
+            </w:r>
+            <w:r>
+              <w:rPr>
+                <w:rFonts w:ascii="BRH Devanagari Extra" w:hAnsi="BRH Devanagari Extra" w:cs="BRH Devanagari Extra"/>
+                <w:sz w:val="40"/>
+                <w:szCs w:val="44"/>
+                <w:lang w:eastAsia="en-IN" w:bidi="ml-IN"/>
+              </w:rPr>
+              <w:t xml:space="preserve"> rÉþzÉ</w:t>
+            </w:r>
+            <w:r>
+              <w:rPr>
+                <w:rFonts w:ascii="BRH Malayalam Extra" w:hAnsi="BRH Malayalam Extra" w:cs="BRH Devanagari Extra"/>
+                <w:sz w:val="32"/>
+                <w:szCs w:val="44"/>
+                <w:lang w:eastAsia="en-IN" w:bidi="ml-IN"/>
+              </w:rPr>
+              <w:t>–</w:t>
+            </w:r>
+            <w:r>
+              <w:rPr>
+                <w:rFonts w:ascii="BRH Devanagari Extra" w:hAnsi="BRH Devanagari Extra" w:cs="BRH Devanagari Extra"/>
+                <w:sz w:val="40"/>
+                <w:szCs w:val="44"/>
+                <w:lang w:eastAsia="en-IN" w:bidi="ml-IN"/>
+              </w:rPr>
+              <w:t>xuÉÏ oÉëþ¼uÉcÉï</w:t>
+            </w:r>
+            <w:r>
+              <w:rPr>
+                <w:rFonts w:ascii="BRH Malayalam Extra" w:hAnsi="BRH Malayalam Extra" w:cs="BRH Devanagari Extra"/>
+                <w:sz w:val="32"/>
+                <w:szCs w:val="44"/>
+                <w:lang w:eastAsia="en-IN" w:bidi="ml-IN"/>
+              </w:rPr>
+              <w:t>–</w:t>
+            </w:r>
+            <w:r>
+              <w:rPr>
+                <w:rFonts w:ascii="BRH Devanagari Extra" w:hAnsi="BRH Devanagari Extra" w:cs="BRH Devanagari Extra"/>
+                <w:sz w:val="40"/>
+                <w:szCs w:val="44"/>
+                <w:lang w:eastAsia="en-IN" w:bidi="ml-IN"/>
+              </w:rPr>
+              <w:t>xÉÏ</w:t>
+            </w:r>
+          </w:p>
+        </w:tc>
+      </w:tr>
+      <w:tr>
+        <w:trPr>
+          <w:gridBefore w:val="1"/>
+          <w:wBefore w:w="78" w:type="dxa"/>
+        </w:trPr>
+        <w:tc>
+          <w:tcPr>
+            <w:tcW w:w="4224" w:type="dxa"/>
+            <w:tcBorders>
+              <w:top w:val="single" w:sz="4" w:space="0" w:color="000000"/>
+              <w:left w:val="single" w:sz="4" w:space="0" w:color="000000"/>
+              <w:bottom w:val="single" w:sz="4" w:space="0" w:color="000000"/>
+              <w:right w:val="single" w:sz="4" w:space="0" w:color="000000"/>
+            </w:tcBorders>
+          </w:tcPr>
+          <w:p>
+            <w:pPr>
+              <w:spacing w:before="0" w:line="240" w:lineRule="auto"/>
+              <w:rPr>
+                <w:sz w:val="28"/>
+                <w:szCs w:val="28"/>
+              </w:rPr>
+            </w:pPr>
+            <w:r>
+              <w:rPr>
+                <w:sz w:val="28"/>
+                <w:szCs w:val="28"/>
+              </w:rPr>
+              <w:t>Tri Naachiketam</w:t>
+            </w:r>
+          </w:p>
+          <w:p>
+            <w:pPr>
+              <w:spacing w:before="0" w:line="240" w:lineRule="auto"/>
+              <w:rPr>
+                <w:sz w:val="28"/>
+                <w:szCs w:val="28"/>
+              </w:rPr>
+            </w:pPr>
+            <w:r>
+              <w:rPr>
+                <w:sz w:val="28"/>
+                <w:szCs w:val="28"/>
+              </w:rPr>
+              <w:t>T.B.3.11.10.4</w:t>
+            </w:r>
+          </w:p>
+          <w:p>
+            <w:pPr>
+              <w:spacing w:before="0" w:line="240" w:lineRule="auto"/>
+              <w:jc w:val="both"/>
+              <w:rPr>
+                <w:sz w:val="28"/>
+                <w:szCs w:val="28"/>
+              </w:rPr>
+            </w:pPr>
+            <w:r>
+              <w:rPr>
+                <w:sz w:val="28"/>
+                <w:szCs w:val="28"/>
+              </w:rPr>
+              <w:t>Line No. 6</w:t>
+            </w:r>
+          </w:p>
+          <w:p>
+            <w:pPr>
+              <w:spacing w:before="0" w:line="240" w:lineRule="auto"/>
+              <w:rPr>
+                <w:sz w:val="28"/>
+                <w:szCs w:val="28"/>
+              </w:rPr>
+            </w:pPr>
+            <w:r>
+              <w:rPr>
+                <w:sz w:val="28"/>
+                <w:szCs w:val="28"/>
+              </w:rPr>
+              <w:t>Dasini No. 62</w:t>
+            </w:r>
+          </w:p>
+        </w:tc>
+        <w:tc>
+          <w:tcPr>
+            <w:tcW w:w="5103" w:type="dxa"/>
+            <w:gridSpan w:val="2"/>
+            <w:tcBorders>
+              <w:top w:val="single" w:sz="4" w:space="0" w:color="000000"/>
+              <w:left w:val="single" w:sz="4" w:space="0" w:color="000000"/>
+              <w:bottom w:val="single" w:sz="4" w:space="0" w:color="000000"/>
+              <w:right w:val="single" w:sz="4" w:space="0" w:color="000000"/>
+            </w:tcBorders>
+          </w:tcPr>
+          <w:p>
+            <w:pPr>
+              <w:spacing w:before="0" w:line="240" w:lineRule="auto"/>
+              <w:rPr>
+                <w:b/>
+                <w:bCs/>
+              </w:rPr>
+            </w:pPr>
+            <w:r>
+              <w:rPr>
+                <w:rFonts w:ascii="BRH Devanagari Extra" w:hAnsi="BRH Devanagari Extra" w:cs="BRH Devanagari Extra"/>
+                <w:sz w:val="40"/>
+                <w:szCs w:val="44"/>
+                <w:lang w:eastAsia="en-IN" w:bidi="ml-IN"/>
+              </w:rPr>
+              <w:t>xuÉ</w:t>
+            </w:r>
+            <w:r>
+              <w:rPr>
+                <w:rFonts w:ascii="BRH Malayalam Extra" w:hAnsi="BRH Malayalam Extra" w:cs="BRH Devanagari Extra"/>
+                <w:sz w:val="32"/>
+                <w:szCs w:val="44"/>
+                <w:lang w:eastAsia="en-IN" w:bidi="ml-IN"/>
+              </w:rPr>
+              <w:t>–</w:t>
+            </w:r>
+            <w:r>
+              <w:rPr>
+                <w:rFonts w:ascii="BRH Devanagari Extra" w:hAnsi="BRH Devanagari Extra" w:cs="BRH Devanagari Extra"/>
+                <w:sz w:val="40"/>
+                <w:szCs w:val="44"/>
+                <w:lang w:eastAsia="en-IN" w:bidi="ml-IN"/>
+              </w:rPr>
+              <w:t>aÉïÇ ÆsÉÉå</w:t>
+            </w:r>
+            <w:r>
+              <w:rPr>
+                <w:rFonts w:ascii="BRH Malayalam Extra" w:hAnsi="BRH Malayalam Extra" w:cs="BRH Devanagari Extra"/>
+                <w:sz w:val="32"/>
+                <w:szCs w:val="44"/>
+                <w:lang w:eastAsia="en-IN" w:bidi="ml-IN"/>
+              </w:rPr>
+              <w:t>–</w:t>
+            </w:r>
+            <w:r>
+              <w:rPr>
+                <w:rFonts w:ascii="BRH Devanagari Extra" w:hAnsi="BRH Devanagari Extra" w:cs="BRH Devanagari Extra"/>
+                <w:sz w:val="40"/>
+                <w:szCs w:val="44"/>
+                <w:lang w:eastAsia="en-IN" w:bidi="ml-IN"/>
+              </w:rPr>
+              <w:t>Mü-qÉå</w:t>
+            </w:r>
+            <w:r>
+              <w:rPr>
+                <w:rFonts w:ascii="BRH Devanagari Extra" w:hAnsi="BRH Devanagari Extra" w:cs="BRH Devanagari Extra"/>
+                <w:sz w:val="40"/>
+                <w:szCs w:val="44"/>
+                <w:highlight w:val="yellow"/>
+                <w:lang w:eastAsia="en-IN" w:bidi="ml-IN"/>
+              </w:rPr>
+              <w:t>ÌiÉ</w:t>
+            </w:r>
+            <w:r>
+              <w:rPr>
+                <w:rFonts w:ascii="BRH Devanagari Extra" w:hAnsi="BRH Devanagari Extra" w:cs="BRH Devanagari Extra"/>
+                <w:sz w:val="40"/>
+                <w:szCs w:val="44"/>
+                <w:lang w:eastAsia="en-IN" w:bidi="ml-IN"/>
+              </w:rPr>
+              <w:t>þ |</w:t>
+            </w:r>
+          </w:p>
+        </w:tc>
+        <w:tc>
+          <w:tcPr>
+            <w:tcW w:w="5274" w:type="dxa"/>
+            <w:gridSpan w:val="2"/>
+            <w:tcBorders>
+              <w:top w:val="single" w:sz="4" w:space="0" w:color="000000"/>
+              <w:left w:val="single" w:sz="4" w:space="0" w:color="000000"/>
+              <w:bottom w:val="single" w:sz="4" w:space="0" w:color="000000"/>
+              <w:right w:val="single" w:sz="4" w:space="0" w:color="000000"/>
+            </w:tcBorders>
+          </w:tcPr>
+          <w:p>
+            <w:pPr>
               <w:spacing w:before="0" w:line="240" w:lineRule="auto"/>
               <w:rPr>
                 <w:b/>
@@ -1055,94 +3135,140 @@
     </w:tbl>
     <w:p>
       <w:pPr>
+        <w:pBdr>
+          <w:top w:val="single" w:sz="4" w:space="1" w:color="auto"/>
+          <w:left w:val="single" w:sz="4" w:space="26" w:color="auto"/>
+          <w:bottom w:val="single" w:sz="4" w:space="1" w:color="auto"/>
+          <w:right w:val="single" w:sz="4" w:space="13" w:color="auto"/>
+        </w:pBdr>
+        <w:autoSpaceDE w:val="0"/>
+        <w:autoSpaceDN w:val="0"/>
+        <w:adjustRightInd w:val="0"/>
         <w:spacing w:before="0" w:line="240" w:lineRule="auto"/>
-        <w:jc w:val="center"/>
+        <w:ind w:left="-284" w:right="-648"/>
+        <w:rPr>
+          <w:b/>
+          <w:bCs/>
+        </w:rPr>
+      </w:pPr>
+      <w:r>
+        <w:rPr>
+          <w:rFonts w:ascii="BRH Malayalam" w:hAnsi="BRH Malayalam" w:cs="BRH Malayalam"/>
+          <w:color w:val="000000"/>
+          <w:sz w:val="40"/>
+          <w:szCs w:val="40"/>
+          <w:lang w:val="en-IN" w:eastAsia="en-IN"/>
+        </w:rPr>
+        <w:t>"</w:t>
+      </w:r>
+      <w:r>
+        <w:rPr>
+          <w:rFonts w:ascii="BRH Devanagari Extra" w:hAnsi="BRH Devanagari Extra" w:cs="BRH Devanagari Extra"/>
+          <w:sz w:val="40"/>
+          <w:szCs w:val="32"/>
+        </w:rPr>
+        <w:t>zlÉ</w:t>
+      </w:r>
+      <w:r>
+        <w:rPr>
+          <w:rFonts w:ascii="BRH Malayalam" w:hAnsi="BRH Malayalam" w:cs="BRH Malayalam"/>
+          <w:color w:val="000000"/>
+          <w:sz w:val="40"/>
+          <w:szCs w:val="40"/>
+          <w:lang w:val="en-IN" w:eastAsia="en-IN"/>
+        </w:rPr>
+        <w:t xml:space="preserve">" </w:t>
+      </w:r>
+      <w:r>
         <w:rPr>
           <w:b/>
           <w:bCs/>
           <w:sz w:val="32"/>
-          <w:szCs w:val="32"/>
-          <w:u w:val="single"/>
         </w:rPr>
-      </w:pPr>
-    </w:p>
-    <w:p>
-      <w:pPr>
-        <w:spacing w:before="0" w:line="240" w:lineRule="auto"/>
-        <w:jc w:val="center"/>
+        <w:t xml:space="preserve">replaced </w:t>
+      </w:r>
+      <w:proofErr w:type="gramStart"/>
+      <w:r>
         <w:rPr>
           <w:b/>
           <w:bCs/>
           <w:sz w:val="32"/>
-          <w:szCs w:val="32"/>
-          <w:u w:val="single"/>
         </w:rPr>
-      </w:pPr>
-    </w:p>
-    <w:p>
-      <w:pPr>
-        <w:spacing w:before="0" w:line="240" w:lineRule="auto"/>
-        <w:jc w:val="center"/>
+        <w:t>with</w:t>
+      </w:r>
+      <w:r>
+        <w:rPr>
+          <w:rFonts w:ascii="BRH Malayalam" w:hAnsi="BRH Malayalam" w:cs="BRH Malayalam"/>
+          <w:color w:val="000000"/>
+          <w:sz w:val="48"/>
+          <w:szCs w:val="40"/>
+          <w:lang w:val="en-IN" w:eastAsia="en-IN"/>
+        </w:rPr>
+        <w:t xml:space="preserve">  </w:t>
+      </w:r>
+      <w:r>
+        <w:rPr>
+          <w:rFonts w:ascii="BRH Malayalam" w:hAnsi="BRH Malayalam" w:cs="BRH Malayalam"/>
+          <w:color w:val="000000"/>
+          <w:sz w:val="40"/>
+          <w:szCs w:val="40"/>
+          <w:lang w:val="en-IN" w:eastAsia="en-IN"/>
+        </w:rPr>
+        <w:t>"</w:t>
+      </w:r>
+      <w:proofErr w:type="gramEnd"/>
+      <w:r>
+        <w:rPr>
+          <w:rFonts w:ascii="BRH Devanagari" w:hAnsi="BRH Devanagari" w:cs="BRH Devanagari"/>
+          <w:color w:val="000000"/>
+          <w:sz w:val="40"/>
+          <w:szCs w:val="40"/>
+          <w:highlight w:val="green"/>
+          <w:lang w:val="en-IN"/>
+        </w:rPr>
+        <w:t xml:space="preserve"> </w:t>
+      </w:r>
+      <w:r>
+        <w:rPr>
+          <w:rFonts w:ascii="BRH Devanagari" w:hAnsi="BRH Devanagari" w:cs="BRH Devanagari"/>
+          <w:color w:val="000000"/>
+          <w:sz w:val="40"/>
+          <w:szCs w:val="40"/>
+          <w:highlight w:val="green"/>
+          <w:lang w:val="en-IN"/>
+        </w:rPr>
+        <w:t>zgÉ</w:t>
+      </w:r>
+      <w:r>
+        <w:rPr>
+          <w:rFonts w:ascii="BRH Malayalam" w:hAnsi="BRH Malayalam" w:cs="BRH Malayalam"/>
+          <w:color w:val="000000"/>
+          <w:sz w:val="40"/>
+          <w:szCs w:val="40"/>
+          <w:lang w:val="en-IN" w:eastAsia="en-IN"/>
+        </w:rPr>
+        <w:t xml:space="preserve"> </w:t>
+      </w:r>
+      <w:bookmarkStart w:id="0" w:name="_GoBack"/>
+      <w:bookmarkEnd w:id="0"/>
+      <w:r>
+        <w:rPr>
+          <w:rFonts w:ascii="BRH Malayalam" w:hAnsi="BRH Malayalam" w:cs="BRH Malayalam"/>
+          <w:color w:val="000000"/>
+          <w:sz w:val="40"/>
+          <w:szCs w:val="40"/>
+          <w:lang w:val="en-IN" w:eastAsia="en-IN"/>
+        </w:rPr>
+        <w:t xml:space="preserve">"  </w:t>
+      </w:r>
+      <w:r>
         <w:rPr>
           <w:b/>
           <w:bCs/>
           <w:sz w:val="32"/>
-          <w:szCs w:val="32"/>
-          <w:u w:val="single"/>
         </w:rPr>
-      </w:pPr>
-    </w:p>
-    <w:p>
-      <w:pPr>
-        <w:spacing w:before="0" w:line="240" w:lineRule="auto"/>
-        <w:jc w:val="center"/>
-        <w:rPr>
-          <w:b/>
-          <w:bCs/>
-          <w:sz w:val="32"/>
-          <w:szCs w:val="32"/>
-          <w:u w:val="single"/>
-        </w:rPr>
-      </w:pPr>
-    </w:p>
-    <w:p>
-      <w:pPr>
-        <w:spacing w:before="0" w:line="240" w:lineRule="auto"/>
-        <w:jc w:val="center"/>
-        <w:rPr>
-          <w:b/>
-          <w:bCs/>
-          <w:sz w:val="32"/>
-          <w:szCs w:val="32"/>
-          <w:u w:val="single"/>
-        </w:rPr>
-      </w:pPr>
-    </w:p>
-    <w:p>
-      <w:pPr>
-        <w:spacing w:before="0" w:line="240" w:lineRule="auto"/>
-        <w:jc w:val="center"/>
-        <w:rPr>
-          <w:b/>
-          <w:bCs/>
-          <w:sz w:val="32"/>
-          <w:szCs w:val="32"/>
-          <w:u w:val="single"/>
-        </w:rPr>
-      </w:pPr>
-    </w:p>
-    <w:p>
-      <w:pPr>
-        <w:spacing w:before="0" w:line="240" w:lineRule="auto"/>
-        <w:jc w:val="center"/>
-        <w:rPr>
-          <w:b/>
-          <w:bCs/>
-          <w:sz w:val="32"/>
-          <w:szCs w:val="32"/>
-          <w:u w:val="single"/>
-        </w:rPr>
-      </w:pPr>
+        <w:t>wherever applicable</w:t>
+      </w:r>
     </w:p>
     <w:p>
       <w:pPr>
@@ -1177,7 +3303,42 @@
           <w:szCs w:val="32"/>
           <w:u w:val="single"/>
         </w:rPr>
-        <w:lastRenderedPageBreak/>
+        <w:t>==============</w:t>
+      </w:r>
+    </w:p>
+    <w:p>
+      <w:pPr>
+        <w:spacing w:before="0" w:line="240" w:lineRule="auto"/>
+        <w:jc w:val="center"/>
+        <w:rPr>
+          <w:b/>
+          <w:bCs/>
+          <w:sz w:val="32"/>
+          <w:szCs w:val="32"/>
+          <w:u w:val="single"/>
+        </w:rPr>
+      </w:pPr>
+    </w:p>
+    <w:p>
+      <w:pPr>
+        <w:spacing w:before="0" w:line="240" w:lineRule="auto"/>
+        <w:jc w:val="center"/>
+        <w:rPr>
+          <w:b/>
+          <w:bCs/>
+          <w:sz w:val="32"/>
+          <w:szCs w:val="32"/>
+          <w:u w:val="single"/>
+        </w:rPr>
+      </w:pPr>
+      <w:r>
+        <w:rPr>
+          <w:b/>
+          <w:bCs/>
+          <w:sz w:val="32"/>
+          <w:szCs w:val="32"/>
+          <w:u w:val="single"/>
+        </w:rPr>
         <w:t xml:space="preserve">TaittirIya Upanishat     </w:t>
       </w:r>
     </w:p>
@@ -1456,6 +3617,7 @@
                 <w:sz w:val="28"/>
                 <w:szCs w:val="28"/>
               </w:rPr>
+              <w:lastRenderedPageBreak/>
               <w:t xml:space="preserve">TA </w:t>
             </w:r>
             <w:r>
@@ -3234,7 +5396,6 @@
                 <w:sz w:val="28"/>
                 <w:szCs w:val="28"/>
               </w:rPr>
-              <w:lastRenderedPageBreak/>
               <w:t>Dasini</w:t>
             </w:r>
             <w:r>
@@ -3271,7 +5432,6 @@
                 <w:sz w:val="40"/>
                 <w:szCs w:val="32"/>
               </w:rPr>
-              <w:lastRenderedPageBreak/>
               <w:t>¤ÉåqÉ C</w:t>
             </w:r>
             <w:r>
@@ -3672,6 +5832,7 @@
                 <w:sz w:val="28"/>
                 <w:szCs w:val="28"/>
               </w:rPr>
+              <w:lastRenderedPageBreak/>
               <w:t>Dasini</w:t>
             </w:r>
             <w:r>
@@ -3708,6 +5869,7 @@
                 <w:sz w:val="40"/>
                 <w:szCs w:val="40"/>
               </w:rPr>
+              <w:lastRenderedPageBreak/>
               <w:t>A</w:t>
             </w:r>
             <w:r>
@@ -5319,7 +7481,6 @@
                 <w:sz w:val="28"/>
                 <w:szCs w:val="28"/>
               </w:rPr>
-              <w:lastRenderedPageBreak/>
               <w:t xml:space="preserve">TA </w:t>
             </w:r>
             <w:r>
@@ -5697,6 +7858,7 @@
                 <w:sz w:val="28"/>
                 <w:szCs w:val="28"/>
               </w:rPr>
+              <w:lastRenderedPageBreak/>
               <w:t>Dasini</w:t>
             </w:r>
             <w:r>
@@ -5741,6 +7903,7 @@
                 <w:sz w:val="40"/>
                 <w:szCs w:val="32"/>
               </w:rPr>
+              <w:lastRenderedPageBreak/>
               <w:t>aÉcNåû</w:t>
             </w:r>
             <w:r>
@@ -7596,7 +9759,6 @@
                 <w:sz w:val="28"/>
                 <w:szCs w:val="28"/>
               </w:rPr>
-              <w:lastRenderedPageBreak/>
               <w:t xml:space="preserve">TA </w:t>
             </w:r>
             <w:r>
@@ -7862,6 +10024,7 @@
                 <w:sz w:val="28"/>
                 <w:szCs w:val="28"/>
               </w:rPr>
+              <w:lastRenderedPageBreak/>
               <w:t xml:space="preserve">TA </w:t>
             </w:r>
             <w:r>
@@ -9551,7 +11714,6 @@
                 <w:sz w:val="28"/>
                 <w:szCs w:val="28"/>
               </w:rPr>
-              <w:lastRenderedPageBreak/>
               <w:t xml:space="preserve">TA </w:t>
             </w:r>
             <w:r>
@@ -10056,6 +12218,7 @@
                 <w:sz w:val="28"/>
                 <w:szCs w:val="28"/>
               </w:rPr>
+              <w:lastRenderedPageBreak/>
               <w:t xml:space="preserve">TA </w:t>
             </w:r>
             <w:r>
@@ -11916,7 +14079,6 @@
                 <w:sz w:val="28"/>
                 <w:szCs w:val="28"/>
               </w:rPr>
-              <w:lastRenderedPageBreak/>
               <w:t xml:space="preserve">TA </w:t>
             </w:r>
             <w:r>
@@ -12146,6 +14308,7 @@
                 <w:sz w:val="28"/>
                 <w:szCs w:val="28"/>
               </w:rPr>
+              <w:lastRenderedPageBreak/>
               <w:t xml:space="preserve">TA </w:t>
             </w:r>
             <w:r>
@@ -14094,7 +16257,6 @@
                 <w:sz w:val="28"/>
                 <w:szCs w:val="28"/>
               </w:rPr>
-              <w:lastRenderedPageBreak/>
               <w:t xml:space="preserve">TA </w:t>
             </w:r>
             <w:r>
@@ -14378,6 +16540,7 @@
                 <w:sz w:val="28"/>
                 <w:szCs w:val="28"/>
               </w:rPr>
+              <w:lastRenderedPageBreak/>
               <w:t xml:space="preserve">TA </w:t>
             </w:r>
             <w:r>
@@ -16706,17 +18869,7 @@
                 <w:szCs w:val="32"/>
                 <w:lang w:bidi="hi-IN"/>
               </w:rPr>
-              <w:t xml:space="preserve"> </w:t>
-            </w:r>
-            <w:r>
-              <w:rPr>
-                <w:rFonts w:ascii="BRH Devanagari Extra" w:hAnsi="BRH Devanagari Extra" w:cs="BRH Devanagari Extra"/>
-                <w:sz w:val="40"/>
-                <w:szCs w:val="32"/>
-                <w:lang w:bidi="hi-IN"/>
-              </w:rPr>
-              <w:lastRenderedPageBreak/>
-              <w:t xml:space="preserve">| </w:t>
+              <w:t xml:space="preserve"> | </w:t>
             </w:r>
           </w:p>
         </w:tc>
@@ -16751,7 +18904,6 @@
                 <w:szCs w:val="32"/>
                 <w:lang w:bidi="hi-IN"/>
               </w:rPr>
-              <w:lastRenderedPageBreak/>
               <w:t>iÉxqÉÉþÌS</w:t>
             </w:r>
             <w:r>
@@ -16860,6 +19012,7 @@
                 <w:sz w:val="28"/>
                 <w:szCs w:val="28"/>
               </w:rPr>
+              <w:lastRenderedPageBreak/>
               <w:t xml:space="preserve">TA </w:t>
             </w:r>
             <w:r>
@@ -19024,7 +21177,6 @@
                 <w:sz w:val="28"/>
                 <w:szCs w:val="28"/>
               </w:rPr>
-              <w:lastRenderedPageBreak/>
               <w:t>123rd</w:t>
             </w:r>
             <w:r>
@@ -19062,7 +21214,6 @@
                 <w:szCs w:val="32"/>
                 <w:lang w:bidi="hi-IN"/>
               </w:rPr>
-              <w:lastRenderedPageBreak/>
               <w:t>zÉ</w:t>
             </w:r>
             <w:r>
@@ -19342,6 +21493,7 @@
                 <w:sz w:val="28"/>
                 <w:szCs w:val="28"/>
               </w:rPr>
+              <w:lastRenderedPageBreak/>
               <w:t>124th</w:t>
             </w:r>
             <w:r>
@@ -19379,6 +21531,7 @@
                 <w:szCs w:val="32"/>
                 <w:lang w:bidi="hi-IN"/>
               </w:rPr>
+              <w:lastRenderedPageBreak/>
               <w:t>xÉuÉïpÉÔiÉÉÍkÉmÉiÉrÉå lÉ</w:t>
             </w:r>
             <w:r>
@@ -21238,7 +23391,6 @@
                 <w:sz w:val="32"/>
                 <w:szCs w:val="32"/>
               </w:rPr>
-              <w:lastRenderedPageBreak/>
               <w:t>Section 3.1 Para 1.1</w:t>
             </w:r>
           </w:p>
@@ -21364,7 +23516,17 @@
                 <w:sz w:val="28"/>
                 <w:szCs w:val="28"/>
               </w:rPr>
-              <w:t>(yat is udAttam and therefore ‘pra’ marked in swaritam)</w:t>
+              <w:t xml:space="preserve">(yat is udAttam and therefore </w:t>
+            </w:r>
+            <w:r>
+              <w:rPr>
+                <w:rFonts w:cs="Arial"/>
+                <w:color w:val="000000"/>
+                <w:sz w:val="28"/>
+                <w:szCs w:val="28"/>
+              </w:rPr>
+              <w:lastRenderedPageBreak/>
+              <w:t>‘pra’ marked in swaritam)</w:t>
             </w:r>
           </w:p>
         </w:tc>
@@ -21393,6 +23555,7 @@
                 <w:sz w:val="40"/>
                 <w:szCs w:val="32"/>
               </w:rPr>
+              <w:lastRenderedPageBreak/>
               <w:t xml:space="preserve">rÉiÉç </w:t>
             </w:r>
             <w:r>
@@ -21482,7 +23645,17 @@
                 <w:sz w:val="28"/>
                 <w:szCs w:val="28"/>
               </w:rPr>
-              <w:t xml:space="preserve">(‘pra’ is treated udAttam and ‘ya’ swaritam; </w:t>
+              <w:t xml:space="preserve">(‘pra’ is treated udAttam and ‘ya’ </w:t>
+            </w:r>
+            <w:r>
+              <w:rPr>
+                <w:rFonts w:cs="Arial"/>
+                <w:color w:val="000000"/>
+                <w:sz w:val="28"/>
+                <w:szCs w:val="28"/>
+              </w:rPr>
+              <w:lastRenderedPageBreak/>
+              <w:t xml:space="preserve">swaritam; </w:t>
             </w:r>
             <w:r>
               <w:rPr>
@@ -21525,6 +23698,7 @@
                 <w:sz w:val="32"/>
                 <w:szCs w:val="32"/>
               </w:rPr>
+              <w:lastRenderedPageBreak/>
               <w:t>Section 3.1 Para 4.1</w:t>
             </w:r>
           </w:p>
@@ -22814,7 +24988,7 @@
                 <w:sz w:val="28"/>
                 <w:szCs w:val="28"/>
               </w:rPr>
-              <w:t xml:space="preserve">Normally ‘ti; in iti is swaritam. </w:t>
+              <w:t xml:space="preserve">Normally ‘ti; in iti is swaritam. No support swaram for either kShE or ma given in books. Since no Pada Paatam for </w:t>
             </w:r>
             <w:r>
               <w:rPr>
@@ -22824,7 +24998,7 @@
                 <w:szCs w:val="28"/>
               </w:rPr>
               <w:lastRenderedPageBreak/>
-              <w:t>No support swaram for either kShE or ma given in books. Since no Pada Paatam for Aranyam.</w:t>
+              <w:t>Aranyam.</w:t>
             </w:r>
           </w:p>
         </w:tc>
@@ -22932,17 +25106,7 @@
                 <w:sz w:val="28"/>
                 <w:szCs w:val="28"/>
               </w:rPr>
-              <w:t xml:space="preserve">(as per Grantha source correct as per </w:t>
-            </w:r>
-            <w:r>
-              <w:rPr>
-                <w:rFonts w:cs="Arial"/>
-                <w:color w:val="000000"/>
-                <w:sz w:val="28"/>
-                <w:szCs w:val="28"/>
-              </w:rPr>
-              <w:lastRenderedPageBreak/>
-              <w:t>your Guru’s teachings)</w:t>
+              <w:t>(as per Grantha source correct as per your Guru’s teachings)</w:t>
             </w:r>
           </w:p>
         </w:tc>
@@ -22965,7 +25129,6 @@
                 <w:sz w:val="32"/>
                 <w:szCs w:val="32"/>
               </w:rPr>
-              <w:lastRenderedPageBreak/>
               <w:t>Section 3.4 Para 10.4</w:t>
             </w:r>
           </w:p>
@@ -28732,7 +30895,6 @@
                 <w:sz w:val="32"/>
                 <w:szCs w:val="32"/>
               </w:rPr>
-              <w:lastRenderedPageBreak/>
               <w:t>Section 4.16 Para 15.1</w:t>
             </w:r>
           </w:p>
@@ -28985,6 +31147,7 @@
                 <w:sz w:val="32"/>
                 <w:szCs w:val="32"/>
               </w:rPr>
+              <w:lastRenderedPageBreak/>
               <w:t>Section 4.55</w:t>
             </w:r>
             <w:r>
@@ -30598,7 +32761,6 @@
                 <w:sz w:val="32"/>
                 <w:szCs w:val="32"/>
               </w:rPr>
-              <w:lastRenderedPageBreak/>
               <w:t>Pause or extension of ‘n’</w:t>
             </w:r>
           </w:p>
@@ -30903,6 +33065,7 @@
                 <w:sz w:val="32"/>
                 <w:szCs w:val="32"/>
               </w:rPr>
+              <w:lastRenderedPageBreak/>
               <w:t>Extension of ‘n’</w:t>
             </w:r>
           </w:p>
@@ -35186,6 +37349,7 @@
                 <w:sz w:val="32"/>
                 <w:szCs w:val="32"/>
               </w:rPr>
+              <w:lastRenderedPageBreak/>
               <w:t>Para 11</w:t>
             </w:r>
           </w:p>
@@ -35370,16 +37534,6 @@
                 <w:szCs w:val="40"/>
               </w:rPr>
               <w:br/>
-            </w:r>
-            <w:r>
-              <w:rPr>
-                <w:rFonts w:ascii="BRH Tamil Tab Extra" w:hAnsi="BRH Tamil Tab Extra"/>
-                <w:b/>
-                <w:iCs/>
-                <w:sz w:val="40"/>
-                <w:szCs w:val="40"/>
-              </w:rPr>
-              <w:lastRenderedPageBreak/>
               <w:t>(swaritam for (gg)</w:t>
             </w:r>
           </w:p>
@@ -35403,7 +37557,6 @@
                 <w:sz w:val="32"/>
                 <w:szCs w:val="32"/>
               </w:rPr>
-              <w:lastRenderedPageBreak/>
               <w:t>Para 11</w:t>
             </w:r>
           </w:p>
@@ -39255,7 +41408,7 @@
 </file>
 
 <file path=word/endnotes.xml><?xml version="1.0" encoding="utf-8"?>
-<w:endnotes xmlns:wpc="http://schemas.microsoft.com/office/word/2010/wordprocessingCanvas" xmlns:cx="http://schemas.microsoft.com/office/drawing/2014/chartex" xmlns:cx1="http://schemas.microsoft.com/office/drawing/2015/9/8/chartex" xmlns:cx2="http://schemas.microsoft.com/office/drawing/2015/10/21/chartex" xmlns:cx3="http://schemas.microsoft.com/office/drawing/2016/5/9/chartex" xmlns:cx4="http://schemas.microsoft.com/office/drawing/2016/5/10/chartex" xmlns:cx5="http://schemas.microsoft.com/office/drawing/2016/5/11/chartex" xmlns:cx6="http://schemas.microsoft.com/office/drawing/2016/5/12/chartex" xmlns:cx7="http://schemas.microsoft.com/office/drawing/2016/5/13/chartex" xmlns:cx8="http://schemas.microsoft.com/office/drawing/2016/5/14/chartex" xmlns:mc="http://schemas.openxmlformats.org/markup-compatibility/2006" xmlns:aink="http://schemas.microsoft.com/office/drawing/2016/ink" xmlns:am3d="http://schemas.microsoft.com/office/drawing/2017/model3d" xmlns:o="urn:schemas-microsoft-com:office:office" xmlns:r="http://schemas.openxmlformats.org/officeDocument/2006/relationships" xmlns:m="http://schemas.openxmlformats.org/officeDocument/2006/math" xmlns:v="urn:schemas-microsoft-com:vml" xmlns:wp14="http://schemas.microsoft.com/office/word/2010/wordprocessingDrawing" xmlns:wp="http://schemas.openxmlformats.org/drawingml/2006/wordprocessingDrawing" xmlns:w10="urn:schemas-microsoft-com:office:word" xmlns:w="http://schemas.openxmlformats.org/wordprocessingml/2006/main" xmlns:w14="http://schemas.microsoft.com/office/word/2010/wordml" xmlns:w15="http://schemas.microsoft.com/office/word/2012/wordml" xmlns:w16cex="http://schemas.microsoft.com/office/word/2018/wordml/cex" xmlns:w16cid="http://schemas.microsoft.com/office/word/2016/wordml/cid" xmlns:w16="http://schemas.microsoft.com/office/word/2018/wordml" xmlns:w16se="http://schemas.microsoft.com/office/word/2015/wordml/symex" xmlns:wpg="http://schemas.microsoft.com/office/word/2010/wordprocessingGroup" xmlns:wpi="http://schemas.microsoft.com/office/word/2010/wordprocessingInk" xmlns:wne="http://schemas.microsoft.com/office/word/2006/wordml" xmlns:wps="http://schemas.microsoft.com/office/word/2010/wordprocessingShape" mc:Ignorable="w14 w15 w16se w16cid w16 w16cex wp14">
+<w:endnotes xmlns:wpc="http://schemas.microsoft.com/office/word/2010/wordprocessingCanvas" xmlns:cx="http://schemas.microsoft.com/office/drawing/2014/chartex" xmlns:cx1="http://schemas.microsoft.com/office/drawing/2015/9/8/chartex" xmlns:mc="http://schemas.openxmlformats.org/markup-compatibility/2006" xmlns:o="urn:schemas-microsoft-com:office:office" xmlns:r="http://schemas.openxmlformats.org/officeDocument/2006/relationships" xmlns:m="http://schemas.openxmlformats.org/officeDocument/2006/math" xmlns:v="urn:schemas-microsoft-com:vml" xmlns:wp14="http://schemas.microsoft.com/office/word/2010/wordprocessingDrawing" xmlns:wp="http://schemas.openxmlformats.org/drawingml/2006/wordprocessingDrawing" xmlns:w10="urn:schemas-microsoft-com:office:word" xmlns:w="http://schemas.openxmlformats.org/wordprocessingml/2006/main" xmlns:w14="http://schemas.microsoft.com/office/word/2010/wordml" xmlns:w15="http://schemas.microsoft.com/office/word/2012/wordml" xmlns:w16se="http://schemas.microsoft.com/office/word/2015/wordml/symex" xmlns:wpg="http://schemas.microsoft.com/office/word/2010/wordprocessingGroup" xmlns:wpi="http://schemas.microsoft.com/office/word/2010/wordprocessingInk" xmlns:wne="http://schemas.microsoft.com/office/word/2006/wordml" xmlns:wps="http://schemas.microsoft.com/office/word/2010/wordprocessingShape" mc:Ignorable="w14 w15 w16se wp14">
   <w:endnote w:type="separator" w:id="-1">
     <w:p>
       <w:pPr>
@@ -39280,7 +41433,7 @@
 </file>
 
 <file path=word/footer1.xml><?xml version="1.0" encoding="utf-8"?>
-<w:ftr xmlns:wpc="http://schemas.microsoft.com/office/word/2010/wordprocessingCanvas" xmlns:cx="http://schemas.microsoft.com/office/drawing/2014/chartex" xmlns:cx1="http://schemas.microsoft.com/office/drawing/2015/9/8/chartex" xmlns:cx2="http://schemas.microsoft.com/office/drawing/2015/10/21/chartex" xmlns:cx3="http://schemas.microsoft.com/office/drawing/2016/5/9/chartex" xmlns:cx4="http://schemas.microsoft.com/office/drawing/2016/5/10/chartex" xmlns:cx5="http://schemas.microsoft.com/office/drawing/2016/5/11/chartex" xmlns:cx6="http://schemas.microsoft.com/office/drawing/2016/5/12/chartex" xmlns:cx7="http://schemas.microsoft.com/office/drawing/2016/5/13/chartex" xmlns:cx8="http://schemas.microsoft.com/office/drawing/2016/5/14/chartex" xmlns:mc="http://schemas.openxmlformats.org/markup-compatibility/2006" xmlns:aink="http://schemas.microsoft.com/office/drawing/2016/ink" xmlns:am3d="http://schemas.microsoft.com/office/drawing/2017/model3d" xmlns:o="urn:schemas-microsoft-com:office:office" xmlns:r="http://schemas.openxmlformats.org/officeDocument/2006/relationships" xmlns:m="http://schemas.openxmlformats.org/officeDocument/2006/math" xmlns:v="urn:schemas-microsoft-com:vml" xmlns:wp14="http://schemas.microsoft.com/office/word/2010/wordprocessingDrawing" xmlns:wp="http://schemas.openxmlformats.org/drawingml/2006/wordprocessingDrawing" xmlns:w10="urn:schemas-microsoft-com:office:word" xmlns:w="http://schemas.openxmlformats.org/wordprocessingml/2006/main" xmlns:w14="http://schemas.microsoft.com/office/word/2010/wordml" xmlns:w15="http://schemas.microsoft.com/office/word/2012/wordml" xmlns:w16cex="http://schemas.microsoft.com/office/word/2018/wordml/cex" xmlns:w16cid="http://schemas.microsoft.com/office/word/2016/wordml/cid" xmlns:w16="http://schemas.microsoft.com/office/word/2018/wordml" xmlns:w16se="http://schemas.microsoft.com/office/word/2015/wordml/symex" xmlns:wpg="http://schemas.microsoft.com/office/word/2010/wordprocessingGroup" xmlns:wpi="http://schemas.microsoft.com/office/word/2010/wordprocessingInk" xmlns:wne="http://schemas.microsoft.com/office/word/2006/wordml" xmlns:wps="http://schemas.microsoft.com/office/word/2010/wordprocessingShape" mc:Ignorable="w14 w15 w16se w16cid w16 w16cex wp14">
+<w:ftr xmlns:wpc="http://schemas.microsoft.com/office/word/2010/wordprocessingCanvas" xmlns:cx="http://schemas.microsoft.com/office/drawing/2014/chartex" xmlns:cx1="http://schemas.microsoft.com/office/drawing/2015/9/8/chartex" xmlns:mc="http://schemas.openxmlformats.org/markup-compatibility/2006" xmlns:o="urn:schemas-microsoft-com:office:office" xmlns:r="http://schemas.openxmlformats.org/officeDocument/2006/relationships" xmlns:m="http://schemas.openxmlformats.org/officeDocument/2006/math" xmlns:v="urn:schemas-microsoft-com:vml" xmlns:wp14="http://schemas.microsoft.com/office/word/2010/wordprocessingDrawing" xmlns:wp="http://schemas.openxmlformats.org/drawingml/2006/wordprocessingDrawing" xmlns:w10="urn:schemas-microsoft-com:office:word" xmlns:w="http://schemas.openxmlformats.org/wordprocessingml/2006/main" xmlns:w14="http://schemas.microsoft.com/office/word/2010/wordml" xmlns:w15="http://schemas.microsoft.com/office/word/2012/wordml" xmlns:w16se="http://schemas.microsoft.com/office/word/2015/wordml/symex" xmlns:wpg="http://schemas.microsoft.com/office/word/2010/wordprocessingGroup" xmlns:wpi="http://schemas.microsoft.com/office/word/2010/wordprocessingInk" xmlns:wne="http://schemas.microsoft.com/office/word/2006/wordml" xmlns:wps="http://schemas.microsoft.com/office/word/2010/wordprocessingShape" mc:Ignorable="w14 w15 w16se wp14">
   <w:p>
     <w:pPr>
       <w:pStyle w:val="Footer"/>
@@ -39403,7 +41556,7 @@
         <w:bCs/>
         <w:noProof/>
       </w:rPr>
-      <w:t>24</w:t>
+      <w:t>25</w:t>
     </w:r>
     <w:r>
       <w:rPr>
@@ -39417,7 +41570,7 @@
 </file>
 
 <file path=word/footer2.xml><?xml version="1.0" encoding="utf-8"?>
-<w:ftr xmlns:wpc="http://schemas.microsoft.com/office/word/2010/wordprocessingCanvas" xmlns:cx="http://schemas.microsoft.com/office/drawing/2014/chartex" xmlns:cx1="http://schemas.microsoft.com/office/drawing/2015/9/8/chartex" xmlns:cx2="http://schemas.microsoft.com/office/drawing/2015/10/21/chartex" xmlns:cx3="http://schemas.microsoft.com/office/drawing/2016/5/9/chartex" xmlns:cx4="http://schemas.microsoft.com/office/drawing/2016/5/10/chartex" xmlns:cx5="http://schemas.microsoft.com/office/drawing/2016/5/11/chartex" xmlns:cx6="http://schemas.microsoft.com/office/drawing/2016/5/12/chartex" xmlns:cx7="http://schemas.microsoft.com/office/drawing/2016/5/13/chartex" xmlns:cx8="http://schemas.microsoft.com/office/drawing/2016/5/14/chartex" xmlns:mc="http://schemas.openxmlformats.org/markup-compatibility/2006" xmlns:aink="http://schemas.microsoft.com/office/drawing/2016/ink" xmlns:am3d="http://schemas.microsoft.com/office/drawing/2017/model3d" xmlns:o="urn:schemas-microsoft-com:office:office" xmlns:r="http://schemas.openxmlformats.org/officeDocument/2006/relationships" xmlns:m="http://schemas.openxmlformats.org/officeDocument/2006/math" xmlns:v="urn:schemas-microsoft-com:vml" xmlns:wp14="http://schemas.microsoft.com/office/word/2010/wordprocessingDrawing" xmlns:wp="http://schemas.openxmlformats.org/drawingml/2006/wordprocessingDrawing" xmlns:w10="urn:schemas-microsoft-com:office:word" xmlns:w="http://schemas.openxmlformats.org/wordprocessingml/2006/main" xmlns:w14="http://schemas.microsoft.com/office/word/2010/wordml" xmlns:w15="http://schemas.microsoft.com/office/word/2012/wordml" xmlns:w16cex="http://schemas.microsoft.com/office/word/2018/wordml/cex" xmlns:w16cid="http://schemas.microsoft.com/office/word/2016/wordml/cid" xmlns:w16="http://schemas.microsoft.com/office/word/2018/wordml" xmlns:w16se="http://schemas.microsoft.com/office/word/2015/wordml/symex" xmlns:wpg="http://schemas.microsoft.com/office/word/2010/wordprocessingGroup" xmlns:wpi="http://schemas.microsoft.com/office/word/2010/wordprocessingInk" xmlns:wne="http://schemas.microsoft.com/office/word/2006/wordml" xmlns:wps="http://schemas.microsoft.com/office/word/2010/wordprocessingShape" mc:Ignorable="w14 w15 w16se w16cid w16 w16cex wp14">
+<w:ftr xmlns:wpc="http://schemas.microsoft.com/office/word/2010/wordprocessingCanvas" xmlns:cx="http://schemas.microsoft.com/office/drawing/2014/chartex" xmlns:cx1="http://schemas.microsoft.com/office/drawing/2015/9/8/chartex" xmlns:mc="http://schemas.openxmlformats.org/markup-compatibility/2006" xmlns:o="urn:schemas-microsoft-com:office:office" xmlns:r="http://schemas.openxmlformats.org/officeDocument/2006/relationships" xmlns:m="http://schemas.openxmlformats.org/officeDocument/2006/math" xmlns:v="urn:schemas-microsoft-com:vml" xmlns:wp14="http://schemas.microsoft.com/office/word/2010/wordprocessingDrawing" xmlns:wp="http://schemas.openxmlformats.org/drawingml/2006/wordprocessingDrawing" xmlns:w10="urn:schemas-microsoft-com:office:word" xmlns:w="http://schemas.openxmlformats.org/wordprocessingml/2006/main" xmlns:w14="http://schemas.microsoft.com/office/word/2010/wordml" xmlns:w15="http://schemas.microsoft.com/office/word/2012/wordml" xmlns:w16se="http://schemas.microsoft.com/office/word/2015/wordml/symex" xmlns:wpg="http://schemas.microsoft.com/office/word/2010/wordprocessingGroup" xmlns:wpi="http://schemas.microsoft.com/office/word/2010/wordprocessingInk" xmlns:wne="http://schemas.microsoft.com/office/word/2006/wordml" xmlns:wps="http://schemas.microsoft.com/office/word/2010/wordprocessingShape" mc:Ignorable="w14 w15 w16se wp14">
   <w:p>
     <w:pPr>
       <w:pBdr>
@@ -39469,12 +41622,6 @@
         <w:bCs/>
       </w:rPr>
       <w:tab/>
-    </w:r>
-    <w:r>
-      <w:rPr>
-        <w:b/>
-        <w:bCs/>
-      </w:rPr>
       <w:t>v</w:t>
     </w:r>
     <w:r>
@@ -39585,7 +41732,7 @@
         <w:bCs/>
         <w:noProof/>
       </w:rPr>
-      <w:t>24</w:t>
+      <w:t>25</w:t>
     </w:r>
     <w:r>
       <w:rPr>
@@ -39612,7 +41759,7 @@
 </file>
 
 <file path=word/footnotes.xml><?xml version="1.0" encoding="utf-8"?>
-<w:footnotes xmlns:wpc="http://schemas.microsoft.com/office/word/2010/wordprocessingCanvas" xmlns:cx="http://schemas.microsoft.com/office/drawing/2014/chartex" xmlns:cx1="http://schemas.microsoft.com/office/drawing/2015/9/8/chartex" xmlns:cx2="http://schemas.microsoft.com/office/drawing/2015/10/21/chartex" xmlns:cx3="http://schemas.microsoft.com/office/drawing/2016/5/9/chartex" xmlns:cx4="http://schemas.microsoft.com/office/drawing/2016/5/10/chartex" xmlns:cx5="http://schemas.microsoft.com/office/drawing/2016/5/11/chartex" xmlns:cx6="http://schemas.microsoft.com/office/drawing/2016/5/12/chartex" xmlns:cx7="http://schemas.microsoft.com/office/drawing/2016/5/13/chartex" xmlns:cx8="http://schemas.microsoft.com/office/drawing/2016/5/14/chartex" xmlns:mc="http://schemas.openxmlformats.org/markup-compatibility/2006" xmlns:aink="http://schemas.microsoft.com/office/drawing/2016/ink" xmlns:am3d="http://schemas.microsoft.com/office/drawing/2017/model3d" xmlns:o="urn:schemas-microsoft-com:office:office" xmlns:r="http://schemas.openxmlformats.org/officeDocument/2006/relationships" xmlns:m="http://schemas.openxmlformats.org/officeDocument/2006/math" xmlns:v="urn:schemas-microsoft-com:vml" xmlns:wp14="http://schemas.microsoft.com/office/word/2010/wordprocessingDrawing" xmlns:wp="http://schemas.openxmlformats.org/drawingml/2006/wordprocessingDrawing" xmlns:w10="urn:schemas-microsoft-com:office:word" xmlns:w="http://schemas.openxmlformats.org/wordprocessingml/2006/main" xmlns:w14="http://schemas.microsoft.com/office/word/2010/wordml" xmlns:w15="http://schemas.microsoft.com/office/word/2012/wordml" xmlns:w16cex="http://schemas.microsoft.com/office/word/2018/wordml/cex" xmlns:w16cid="http://schemas.microsoft.com/office/word/2016/wordml/cid" xmlns:w16="http://schemas.microsoft.com/office/word/2018/wordml" xmlns:w16se="http://schemas.microsoft.com/office/word/2015/wordml/symex" xmlns:wpg="http://schemas.microsoft.com/office/word/2010/wordprocessingGroup" xmlns:wpi="http://schemas.microsoft.com/office/word/2010/wordprocessingInk" xmlns:wne="http://schemas.microsoft.com/office/word/2006/wordml" xmlns:wps="http://schemas.microsoft.com/office/word/2010/wordprocessingShape" mc:Ignorable="w14 w15 w16se w16cid w16 w16cex wp14">
+<w:footnotes xmlns:wpc="http://schemas.microsoft.com/office/word/2010/wordprocessingCanvas" xmlns:cx="http://schemas.microsoft.com/office/drawing/2014/chartex" xmlns:cx1="http://schemas.microsoft.com/office/drawing/2015/9/8/chartex" xmlns:mc="http://schemas.openxmlformats.org/markup-compatibility/2006" xmlns:o="urn:schemas-microsoft-com:office:office" xmlns:r="http://schemas.openxmlformats.org/officeDocument/2006/relationships" xmlns:m="http://schemas.openxmlformats.org/officeDocument/2006/math" xmlns:v="urn:schemas-microsoft-com:vml" xmlns:wp14="http://schemas.microsoft.com/office/word/2010/wordprocessingDrawing" xmlns:wp="http://schemas.openxmlformats.org/drawingml/2006/wordprocessingDrawing" xmlns:w10="urn:schemas-microsoft-com:office:word" xmlns:w="http://schemas.openxmlformats.org/wordprocessingml/2006/main" xmlns:w14="http://schemas.microsoft.com/office/word/2010/wordml" xmlns:w15="http://schemas.microsoft.com/office/word/2012/wordml" xmlns:w16se="http://schemas.microsoft.com/office/word/2015/wordml/symex" xmlns:wpg="http://schemas.microsoft.com/office/word/2010/wordprocessingGroup" xmlns:wpi="http://schemas.microsoft.com/office/word/2010/wordprocessingInk" xmlns:wne="http://schemas.microsoft.com/office/word/2006/wordml" xmlns:wps="http://schemas.microsoft.com/office/word/2010/wordprocessingShape" mc:Ignorable="w14 w15 w16se wp14">
   <w:footnote w:type="separator" w:id="-1">
     <w:p>
       <w:pPr>
@@ -39637,7 +41784,7 @@
 </file>
 
 <file path=word/header1.xml><?xml version="1.0" encoding="utf-8"?>
-<w:hdr xmlns:wpc="http://schemas.microsoft.com/office/word/2010/wordprocessingCanvas" xmlns:cx="http://schemas.microsoft.com/office/drawing/2014/chartex" xmlns:cx1="http://schemas.microsoft.com/office/drawing/2015/9/8/chartex" xmlns:cx2="http://schemas.microsoft.com/office/drawing/2015/10/21/chartex" xmlns:cx3="http://schemas.microsoft.com/office/drawing/2016/5/9/chartex" xmlns:cx4="http://schemas.microsoft.com/office/drawing/2016/5/10/chartex" xmlns:cx5="http://schemas.microsoft.com/office/drawing/2016/5/11/chartex" xmlns:cx6="http://schemas.microsoft.com/office/drawing/2016/5/12/chartex" xmlns:cx7="http://schemas.microsoft.com/office/drawing/2016/5/13/chartex" xmlns:cx8="http://schemas.microsoft.com/office/drawing/2016/5/14/chartex" xmlns:mc="http://schemas.openxmlformats.org/markup-compatibility/2006" xmlns:aink="http://schemas.microsoft.com/office/drawing/2016/ink" xmlns:am3d="http://schemas.microsoft.com/office/drawing/2017/model3d" xmlns:o="urn:schemas-microsoft-com:office:office" xmlns:r="http://schemas.openxmlformats.org/officeDocument/2006/relationships" xmlns:m="http://schemas.openxmlformats.org/officeDocument/2006/math" xmlns:v="urn:schemas-microsoft-com:vml" xmlns:wp14="http://schemas.microsoft.com/office/word/2010/wordprocessingDrawing" xmlns:wp="http://schemas.openxmlformats.org/drawingml/2006/wordprocessingDrawing" xmlns:w10="urn:schemas-microsoft-com:office:word" xmlns:w="http://schemas.openxmlformats.org/wordprocessingml/2006/main" xmlns:w14="http://schemas.microsoft.com/office/word/2010/wordml" xmlns:w15="http://schemas.microsoft.com/office/word/2012/wordml" xmlns:w16cex="http://schemas.microsoft.com/office/word/2018/wordml/cex" xmlns:w16cid="http://schemas.microsoft.com/office/word/2016/wordml/cid" xmlns:w16="http://schemas.microsoft.com/office/word/2018/wordml" xmlns:w16se="http://schemas.microsoft.com/office/word/2015/wordml/symex" xmlns:wpg="http://schemas.microsoft.com/office/word/2010/wordprocessingGroup" xmlns:wpi="http://schemas.microsoft.com/office/word/2010/wordprocessingInk" xmlns:wne="http://schemas.microsoft.com/office/word/2006/wordml" xmlns:wps="http://schemas.microsoft.com/office/word/2010/wordprocessingShape" mc:Ignorable="w14 w15 w16se w16cid w16 w16cex wp14">
+<w:hdr xmlns:wpc="http://schemas.microsoft.com/office/word/2010/wordprocessingCanvas" xmlns:cx="http://schemas.microsoft.com/office/drawing/2014/chartex" xmlns:cx1="http://schemas.microsoft.com/office/drawing/2015/9/8/chartex" xmlns:mc="http://schemas.openxmlformats.org/markup-compatibility/2006" xmlns:o="urn:schemas-microsoft-com:office:office" xmlns:r="http://schemas.openxmlformats.org/officeDocument/2006/relationships" xmlns:m="http://schemas.openxmlformats.org/officeDocument/2006/math" xmlns:v="urn:schemas-microsoft-com:vml" xmlns:wp14="http://schemas.microsoft.com/office/word/2010/wordprocessingDrawing" xmlns:wp="http://schemas.openxmlformats.org/drawingml/2006/wordprocessingDrawing" xmlns:w10="urn:schemas-microsoft-com:office:word" xmlns:w="http://schemas.openxmlformats.org/wordprocessingml/2006/main" xmlns:w14="http://schemas.microsoft.com/office/word/2010/wordml" xmlns:w15="http://schemas.microsoft.com/office/word/2012/wordml" xmlns:w16se="http://schemas.microsoft.com/office/word/2015/wordml/symex" xmlns:wpg="http://schemas.microsoft.com/office/word/2010/wordprocessingGroup" xmlns:wpi="http://schemas.microsoft.com/office/word/2010/wordprocessingInk" xmlns:wne="http://schemas.microsoft.com/office/word/2006/wordml" xmlns:wps="http://schemas.microsoft.com/office/word/2010/wordprocessingShape" mc:Ignorable="w14 w15 w16se wp14">
   <w:p>
     <w:pPr>
       <w:pStyle w:val="Header"/>
@@ -39650,7 +41797,7 @@
 </file>
 
 <file path=word/header2.xml><?xml version="1.0" encoding="utf-8"?>
-<w:hdr xmlns:wpc="http://schemas.microsoft.com/office/word/2010/wordprocessingCanvas" xmlns:cx="http://schemas.microsoft.com/office/drawing/2014/chartex" xmlns:cx1="http://schemas.microsoft.com/office/drawing/2015/9/8/chartex" xmlns:cx2="http://schemas.microsoft.com/office/drawing/2015/10/21/chartex" xmlns:cx3="http://schemas.microsoft.com/office/drawing/2016/5/9/chartex" xmlns:cx4="http://schemas.microsoft.com/office/drawing/2016/5/10/chartex" xmlns:cx5="http://schemas.microsoft.com/office/drawing/2016/5/11/chartex" xmlns:cx6="http://schemas.microsoft.com/office/drawing/2016/5/12/chartex" xmlns:cx7="http://schemas.microsoft.com/office/drawing/2016/5/13/chartex" xmlns:cx8="http://schemas.microsoft.com/office/drawing/2016/5/14/chartex" xmlns:mc="http://schemas.openxmlformats.org/markup-compatibility/2006" xmlns:aink="http://schemas.microsoft.com/office/drawing/2016/ink" xmlns:am3d="http://schemas.microsoft.com/office/drawing/2017/model3d" xmlns:o="urn:schemas-microsoft-com:office:office" xmlns:r="http://schemas.openxmlformats.org/officeDocument/2006/relationships" xmlns:m="http://schemas.openxmlformats.org/officeDocument/2006/math" xmlns:v="urn:schemas-microsoft-com:vml" xmlns:wp14="http://schemas.microsoft.com/office/word/2010/wordprocessingDrawing" xmlns:wp="http://schemas.openxmlformats.org/drawingml/2006/wordprocessingDrawing" xmlns:w10="urn:schemas-microsoft-com:office:word" xmlns:w="http://schemas.openxmlformats.org/wordprocessingml/2006/main" xmlns:w14="http://schemas.microsoft.com/office/word/2010/wordml" xmlns:w15="http://schemas.microsoft.com/office/word/2012/wordml" xmlns:w16cex="http://schemas.microsoft.com/office/word/2018/wordml/cex" xmlns:w16cid="http://schemas.microsoft.com/office/word/2016/wordml/cid" xmlns:w16="http://schemas.microsoft.com/office/word/2018/wordml" xmlns:w16se="http://schemas.microsoft.com/office/word/2015/wordml/symex" xmlns:wpg="http://schemas.microsoft.com/office/word/2010/wordprocessingGroup" xmlns:wpi="http://schemas.microsoft.com/office/word/2010/wordprocessingInk" xmlns:wne="http://schemas.microsoft.com/office/word/2006/wordml" xmlns:wps="http://schemas.microsoft.com/office/word/2010/wordprocessingShape" mc:Ignorable="w14 w15 w16se w16cid w16 w16cex wp14">
+<w:hdr xmlns:wpc="http://schemas.microsoft.com/office/word/2010/wordprocessingCanvas" xmlns:cx="http://schemas.microsoft.com/office/drawing/2014/chartex" xmlns:cx1="http://schemas.microsoft.com/office/drawing/2015/9/8/chartex" xmlns:mc="http://schemas.openxmlformats.org/markup-compatibility/2006" xmlns:o="urn:schemas-microsoft-com:office:office" xmlns:r="http://schemas.openxmlformats.org/officeDocument/2006/relationships" xmlns:m="http://schemas.openxmlformats.org/officeDocument/2006/math" xmlns:v="urn:schemas-microsoft-com:vml" xmlns:wp14="http://schemas.microsoft.com/office/word/2010/wordprocessingDrawing" xmlns:wp="http://schemas.openxmlformats.org/drawingml/2006/wordprocessingDrawing" xmlns:w10="urn:schemas-microsoft-com:office:word" xmlns:w="http://schemas.openxmlformats.org/wordprocessingml/2006/main" xmlns:w14="http://schemas.microsoft.com/office/word/2010/wordml" xmlns:w15="http://schemas.microsoft.com/office/word/2012/wordml" xmlns:w16se="http://schemas.microsoft.com/office/word/2015/wordml/symex" xmlns:wpg="http://schemas.microsoft.com/office/word/2010/wordprocessingGroup" xmlns:wpi="http://schemas.microsoft.com/office/word/2010/wordprocessingInk" xmlns:wne="http://schemas.microsoft.com/office/word/2006/wordml" xmlns:wps="http://schemas.microsoft.com/office/word/2010/wordprocessingShape" mc:Ignorable="w14 w15 w16se wp14">
   <w:p>
     <w:pPr>
       <w:pStyle w:val="Header"/>
@@ -39663,7 +41810,7 @@
 </file>
 
 <file path=word/styles.xml><?xml version="1.0" encoding="utf-8"?>
-<w:styles xmlns:mc="http://schemas.openxmlformats.org/markup-compatibility/2006" xmlns:r="http://schemas.openxmlformats.org/officeDocument/2006/relationships" xmlns:w="http://schemas.openxmlformats.org/wordprocessingml/2006/main" xmlns:w14="http://schemas.microsoft.com/office/word/2010/wordml" xmlns:w15="http://schemas.microsoft.com/office/word/2012/wordml" xmlns:w16cex="http://schemas.microsoft.com/office/word/2018/wordml/cex" xmlns:w16cid="http://schemas.microsoft.com/office/word/2016/wordml/cid" xmlns:w16="http://schemas.microsoft.com/office/word/2018/wordml" xmlns:w16se="http://schemas.microsoft.com/office/word/2015/wordml/symex" mc:Ignorable="w14 w15 w16se w16cid w16 w16cex">
+<w:styles xmlns:mc="http://schemas.openxmlformats.org/markup-compatibility/2006" xmlns:r="http://schemas.openxmlformats.org/officeDocument/2006/relationships" xmlns:w="http://schemas.openxmlformats.org/wordprocessingml/2006/main" xmlns:w14="http://schemas.microsoft.com/office/word/2010/wordml" xmlns:w15="http://schemas.microsoft.com/office/word/2012/wordml" xmlns:w16se="http://schemas.microsoft.com/office/word/2015/wordml/symex" mc:Ignorable="w14 w15 w16se">
   <w:docDefaults>
     <w:rPrDefault>
       <w:rPr>
@@ -39673,7 +41820,7 @@
     </w:rPrDefault>
     <w:pPrDefault/>
   </w:docDefaults>
-  <w:latentStyles w:defLockedState="0" w:defUIPriority="99" w:defSemiHidden="0" w:defUnhideWhenUsed="0" w:defQFormat="0" w:count="376">
+  <w:latentStyles w:defLockedState="0" w:defUIPriority="99" w:defSemiHidden="0" w:defUnhideWhenUsed="0" w:defQFormat="0" w:count="371">
     <w:lsdException w:name="Normal" w:uiPriority="0" w:qFormat="1"/>
     <w:lsdException w:name="heading 1" w:uiPriority="9" w:qFormat="1"/>
     <w:lsdException w:name="heading 2" w:semiHidden="1" w:uiPriority="9" w:unhideWhenUsed="1" w:qFormat="1"/>
@@ -40045,11 +42192,6 @@
     <w:lsdException w:name="List Table 5 Dark Accent 6" w:uiPriority="50"/>
     <w:lsdException w:name="List Table 6 Colorful Accent 6" w:uiPriority="51"/>
     <w:lsdException w:name="List Table 7 Colorful Accent 6" w:uiPriority="52"/>
-    <w:lsdException w:name="Mention" w:semiHidden="1" w:unhideWhenUsed="1"/>
-    <w:lsdException w:name="Smart Hyperlink" w:semiHidden="1" w:unhideWhenUsed="1"/>
-    <w:lsdException w:name="Hashtag" w:semiHidden="1" w:unhideWhenUsed="1"/>
-    <w:lsdException w:name="Unresolved Mention" w:semiHidden="1" w:unhideWhenUsed="1"/>
-    <w:lsdException w:name="Smart Link" w:semiHidden="1" w:unhideWhenUsed="1"/>
   </w:latentStyles>
   <w:style w:type="paragraph" w:default="1" w:styleId="Normal">
     <w:name w:val="Normal"/>
@@ -40076,7 +42218,6 @@
     <w:uiPriority w:val="99"/>
     <w:semiHidden/>
     <w:unhideWhenUsed/>
-    <w:qFormat/>
     <w:tblPr>
       <w:tblInd w:w="0" w:type="dxa"/>
       <w:tblCellMar>
@@ -40494,7 +42635,7 @@
 </file>
 
 <file path=customXml/itemProps1.xml><?xml version="1.0" encoding="utf-8"?>
-<ds:datastoreItem xmlns:ds="http://schemas.openxmlformats.org/officeDocument/2006/customXml" ds:itemID="{5E4ED431-3610-4344-8DEC-64E3B43CBA16}">
+<ds:datastoreItem xmlns:ds="http://schemas.openxmlformats.org/officeDocument/2006/customXml" ds:itemID="{5E633D41-8748-4B7C-BC13-3EFAF8D8FF3A}">
   <ds:schemaRefs>
     <ds:schemaRef ds:uri="http://schemas.openxmlformats.org/officeDocument/2006/bibliography"/>
   </ds:schemaRefs>

</xml_diff>